<commit_message>
modified:   revision.docx 	new file:   revision.pdf
</commit_message>
<xml_diff>
--- a/revision/revision.docx
+++ b/revision/revision.docx
@@ -1185,16 +1185,7 @@
           <w:szCs w:val="22"/>
           <w:lang w:val="en-US"/>
         </w:rPr>
-        <w:t>Think of some other collections of data that can be represented</w:t>
-      </w:r>
-      <w:r>
-        <w:rPr>
-          <w:rFonts w:ascii="Times New Roman" w:hAnsi="Times New Roman" w:cs="Times New Roman"/>
-          <w:sz w:val="22"/>
-          <w:szCs w:val="22"/>
-          <w:lang w:val="en-US"/>
-        </w:rPr>
-        <w:t xml:space="preserve"> as hash table and how?</w:t>
+        <w:t>Think of some other collections of data that can be represented as hash table and how?</w:t>
       </w:r>
     </w:p>
     <w:p>
@@ -2836,53 +2827,2131 @@
           <w:szCs w:val="22"/>
           <w:lang w:val="en-US"/>
         </w:rPr>
-        <w:t>Applications ?</w:t>
+        <w:t>Applications?</w:t>
+      </w:r>
+    </w:p>
+    <w:p>
+      <w:pPr>
+        <w:rPr>
+          <w:rFonts w:ascii="Times New Roman" w:hAnsi="Times New Roman" w:cs="Times New Roman"/>
+          <w:sz w:val="22"/>
+          <w:szCs w:val="22"/>
+          <w:lang w:val="en-US"/>
+        </w:rPr>
+      </w:pPr>
+    </w:p>
+    <w:p>
+      <w:pPr>
+        <w:rPr>
+          <w:rFonts w:ascii="Times New Roman" w:hAnsi="Times New Roman" w:cs="Times New Roman"/>
+          <w:b/>
+          <w:bCs/>
+          <w:sz w:val="22"/>
+          <w:szCs w:val="22"/>
+          <w:lang w:val="en-US"/>
+        </w:rPr>
+      </w:pPr>
+      <w:r>
+        <w:rPr>
+          <w:rFonts w:ascii="Times New Roman" w:hAnsi="Times New Roman" w:cs="Times New Roman"/>
+          <w:b/>
+          <w:bCs/>
+          <w:sz w:val="22"/>
+          <w:szCs w:val="22"/>
+          <w:lang w:val="en-US"/>
+        </w:rPr>
+        <w:lastRenderedPageBreak/>
+        <w:t>Binary search Tree</w:t>
+      </w:r>
+    </w:p>
+    <w:p>
+      <w:pPr>
+        <w:rPr>
+          <w:rFonts w:ascii="Times New Roman" w:hAnsi="Times New Roman" w:cs="Times New Roman"/>
+          <w:sz w:val="22"/>
+          <w:szCs w:val="22"/>
+          <w:lang w:val="en-US"/>
+        </w:rPr>
+      </w:pPr>
+    </w:p>
+    <w:p>
+      <w:pPr>
+        <w:pStyle w:val="ListParagraph"/>
+        <w:numPr>
+          <w:ilvl w:val="0"/>
+          <w:numId w:val="7"/>
+        </w:numPr>
+        <w:rPr>
+          <w:rFonts w:ascii="Times New Roman" w:hAnsi="Times New Roman" w:cs="Times New Roman"/>
+          <w:sz w:val="22"/>
+          <w:szCs w:val="22"/>
+          <w:lang w:val="en-US"/>
+        </w:rPr>
+      </w:pPr>
+      <w:r>
+        <w:rPr>
+          <w:rFonts w:ascii="Times New Roman" w:hAnsi="Times New Roman" w:cs="Times New Roman"/>
+          <w:sz w:val="22"/>
+          <w:szCs w:val="22"/>
+          <w:lang w:val="en-US"/>
+        </w:rPr>
+        <w:t>It’s a binary tree</w:t>
+      </w:r>
+    </w:p>
+    <w:p>
+      <w:pPr>
+        <w:pStyle w:val="ListParagraph"/>
+        <w:numPr>
+          <w:ilvl w:val="0"/>
+          <w:numId w:val="7"/>
+        </w:numPr>
+        <w:rPr>
+          <w:rFonts w:ascii="Times New Roman" w:hAnsi="Times New Roman" w:cs="Times New Roman"/>
+          <w:sz w:val="22"/>
+          <w:szCs w:val="22"/>
+          <w:lang w:val="en-US"/>
+        </w:rPr>
+      </w:pPr>
+      <w:r>
+        <w:rPr>
+          <w:rFonts w:ascii="Times New Roman" w:hAnsi="Times New Roman" w:cs="Times New Roman"/>
+          <w:sz w:val="22"/>
+          <w:szCs w:val="22"/>
+          <w:lang w:val="en-US"/>
+        </w:rPr>
+        <w:t>Key value of any node is always less than its right child nodes’ and greater than its left child nodes’.</w:t>
+      </w:r>
+    </w:p>
+    <w:p>
+      <w:pPr>
+        <w:keepNext/>
+      </w:pPr>
+      <w:r>
+        <w:rPr>
+          <w:rFonts w:ascii="Times New Roman" w:hAnsi="Times New Roman" w:cs="Times New Roman"/>
+          <w:sz w:val="22"/>
+          <w:szCs w:val="22"/>
+          <w:lang w:val="en-US"/>
+        </w:rPr>
+        <w:t xml:space="preserve">                              </w:t>
+      </w:r>
+      <w:r>
+        <w:rPr>
+          <w:rFonts w:ascii="Times New Roman" w:hAnsi="Times New Roman" w:cs="Times New Roman"/>
+          <w:sz w:val="22"/>
+          <w:szCs w:val="22"/>
+          <w:lang w:val="en-US"/>
+        </w:rPr>
+        <w:drawing>
+          <wp:inline distT="0" distB="0" distL="0" distR="0" wp14:anchorId="0DAC1080" wp14:editId="5BFA0F2C">
+            <wp:extent cx="3574473" cy="2010740"/>
+            <wp:effectExtent l="0" t="0" r="0" b="0"/>
+            <wp:docPr id="20" name="Picture 20"/>
+            <wp:cNvGraphicFramePr>
+              <a:graphicFrameLocks xmlns:a="http://schemas.openxmlformats.org/drawingml/2006/main" noChangeAspect="1"/>
+            </wp:cNvGraphicFramePr>
+            <a:graphic xmlns:a="http://schemas.openxmlformats.org/drawingml/2006/main">
+              <a:graphicData uri="http://schemas.openxmlformats.org/drawingml/2006/picture">
+                <pic:pic xmlns:pic="http://schemas.openxmlformats.org/drawingml/2006/picture">
+                  <pic:nvPicPr>
+                    <pic:cNvPr id="1" name=""/>
+                    <pic:cNvPicPr/>
+                  </pic:nvPicPr>
+                  <pic:blipFill>
+                    <a:blip r:embed="rId12"/>
+                    <a:stretch>
+                      <a:fillRect/>
+                    </a:stretch>
+                  </pic:blipFill>
+                  <pic:spPr>
+                    <a:xfrm>
+                      <a:off x="0" y="0"/>
+                      <a:ext cx="3593675" cy="2021542"/>
+                    </a:xfrm>
+                    <a:prstGeom prst="rect">
+                      <a:avLst/>
+                    </a:prstGeom>
+                  </pic:spPr>
+                </pic:pic>
+              </a:graphicData>
+            </a:graphic>
+          </wp:inline>
+        </w:drawing>
+      </w:r>
+    </w:p>
+    <w:p>
+      <w:pPr>
+        <w:pStyle w:val="Caption"/>
+        <w:rPr>
+          <w:rFonts w:ascii="Times New Roman" w:hAnsi="Times New Roman" w:cs="Times New Roman"/>
+          <w:sz w:val="22"/>
+          <w:szCs w:val="22"/>
+          <w:lang w:val="en-US"/>
+        </w:rPr>
+      </w:pPr>
+      <w:r>
+        <w:t xml:space="preserve">Figure </w:t>
+      </w:r>
+      <w:fldSimple w:instr=" SEQ Figure \* ARABIC ">
+        <w:r>
+          <w:rPr>
+            <w:noProof/>
+          </w:rPr>
+          <w:t>7</w:t>
+        </w:r>
+      </w:fldSimple>
+      <w:r>
+        <w:t>: Binary Search Tree</w:t>
+      </w:r>
+    </w:p>
+    <w:p>
+      <w:pPr>
+        <w:rPr>
+          <w:rFonts w:ascii="Times New Roman" w:hAnsi="Times New Roman" w:cs="Times New Roman"/>
+          <w:sz w:val="22"/>
+          <w:szCs w:val="22"/>
+          <w:lang w:val="en-US"/>
+        </w:rPr>
+      </w:pPr>
+    </w:p>
+    <w:p>
+      <w:pPr>
+        <w:rPr>
+          <w:rFonts w:ascii="Times New Roman" w:hAnsi="Times New Roman" w:cs="Times New Roman"/>
+          <w:sz w:val="22"/>
+          <w:szCs w:val="22"/>
+          <w:lang w:val="en-US"/>
+        </w:rPr>
+      </w:pPr>
+      <w:r>
+        <w:rPr>
+          <w:rFonts w:ascii="Times New Roman" w:hAnsi="Times New Roman" w:cs="Times New Roman"/>
+          <w:sz w:val="22"/>
+          <w:szCs w:val="22"/>
+          <w:lang w:val="en-US"/>
+        </w:rPr>
+        <w:t>The main purpose of binary search tree is to</w:t>
+      </w:r>
+      <w:r>
+        <w:rPr>
+          <w:rFonts w:ascii="Times New Roman" w:hAnsi="Times New Roman" w:cs="Times New Roman"/>
+          <w:sz w:val="22"/>
+          <w:szCs w:val="22"/>
+          <w:lang w:val="en-US"/>
+        </w:rPr>
+        <w:t xml:space="preserve"> do major operations on data like a</w:t>
+      </w:r>
+      <w:r>
+        <w:rPr>
+          <w:rFonts w:ascii="Times New Roman" w:hAnsi="Times New Roman" w:cs="Times New Roman"/>
+          <w:sz w:val="22"/>
+          <w:szCs w:val="22"/>
+          <w:lang w:val="en-US"/>
+        </w:rPr>
+        <w:t>dding</w:t>
+      </w:r>
+      <w:r>
+        <w:rPr>
+          <w:rFonts w:ascii="Times New Roman" w:hAnsi="Times New Roman" w:cs="Times New Roman"/>
+          <w:sz w:val="22"/>
+          <w:szCs w:val="22"/>
+          <w:lang w:val="en-US"/>
+        </w:rPr>
+        <w:t xml:space="preserve">, deleting, searching with complexity less than O(n). </w:t>
+      </w:r>
+      <w:r>
+        <w:rPr>
+          <w:rFonts w:ascii="Times New Roman" w:hAnsi="Times New Roman" w:cs="Times New Roman"/>
+          <w:sz w:val="22"/>
+          <w:szCs w:val="22"/>
+          <w:lang w:val="en-US"/>
+        </w:rPr>
+        <w:t>i.e.</w:t>
+      </w:r>
+      <w:r>
+        <w:rPr>
+          <w:rFonts w:ascii="Times New Roman" w:hAnsi="Times New Roman" w:cs="Times New Roman"/>
+          <w:sz w:val="22"/>
+          <w:szCs w:val="22"/>
+          <w:lang w:val="en-US"/>
+        </w:rPr>
+        <w:t xml:space="preserve"> we should not check with all the elements in our collection. When we organize the data as per the BST criteria these operations can be performed with the complexity ~ </w:t>
+      </w:r>
+      <w:proofErr w:type="gramStart"/>
+      <w:r>
+        <w:rPr>
+          <w:rFonts w:ascii="Times New Roman" w:hAnsi="Times New Roman" w:cs="Times New Roman"/>
+          <w:sz w:val="22"/>
+          <w:szCs w:val="22"/>
+          <w:lang w:val="en-US"/>
+        </w:rPr>
+        <w:t>O(</w:t>
+      </w:r>
+      <w:proofErr w:type="gramEnd"/>
+      <w:r>
+        <w:rPr>
+          <w:rFonts w:ascii="Times New Roman" w:hAnsi="Times New Roman" w:cs="Times New Roman"/>
+          <w:sz w:val="22"/>
+          <w:szCs w:val="22"/>
+          <w:lang w:val="en-US"/>
+        </w:rPr>
+        <w:t>log n).</w:t>
+      </w:r>
+    </w:p>
+    <w:p>
+      <w:pPr>
+        <w:rPr>
+          <w:rFonts w:ascii="Times New Roman" w:hAnsi="Times New Roman" w:cs="Times New Roman"/>
+          <w:sz w:val="22"/>
+          <w:szCs w:val="22"/>
+          <w:lang w:val="en-US"/>
+        </w:rPr>
+      </w:pPr>
+    </w:p>
+    <w:p>
+      <w:pPr>
+        <w:rPr>
+          <w:rFonts w:ascii="Times New Roman" w:hAnsi="Times New Roman" w:cs="Times New Roman"/>
+          <w:sz w:val="22"/>
+          <w:szCs w:val="22"/>
+          <w:lang w:val="en-US"/>
+        </w:rPr>
+      </w:pPr>
+    </w:p>
+    <w:p>
+      <w:pPr>
+        <w:rPr>
+          <w:rFonts w:ascii="Times New Roman" w:hAnsi="Times New Roman" w:cs="Times New Roman"/>
+          <w:sz w:val="22"/>
+          <w:szCs w:val="22"/>
+          <w:lang w:val="en-US"/>
+        </w:rPr>
+      </w:pPr>
+      <w:r>
+        <w:rPr>
+          <w:rFonts w:ascii="Times New Roman" w:hAnsi="Times New Roman" w:cs="Times New Roman"/>
+          <w:sz w:val="22"/>
+          <w:szCs w:val="22"/>
+          <w:lang w:val="en-US"/>
+        </w:rPr>
+        <w:t>E.g.</w:t>
+      </w:r>
+      <w:r>
+        <w:rPr>
+          <w:rFonts w:ascii="Times New Roman" w:hAnsi="Times New Roman" w:cs="Times New Roman"/>
+          <w:sz w:val="22"/>
+          <w:szCs w:val="22"/>
+          <w:lang w:val="en-US"/>
+        </w:rPr>
+        <w:t xml:space="preserve"> If we want to access the node 30. First start from the root node with key value 100 which is greater than 30. Now we confine to left subtree of 100 thereby we can eliminate half of the elements. </w:t>
+      </w:r>
+    </w:p>
+    <w:p>
+      <w:pPr>
+        <w:rPr>
+          <w:rFonts w:ascii="Times New Roman" w:hAnsi="Times New Roman" w:cs="Times New Roman"/>
+          <w:sz w:val="22"/>
+          <w:szCs w:val="22"/>
+          <w:lang w:val="en-US"/>
+        </w:rPr>
+      </w:pPr>
+    </w:p>
+    <w:p>
+      <w:pPr>
+        <w:rPr>
+          <w:rFonts w:ascii="Times New Roman" w:hAnsi="Times New Roman" w:cs="Times New Roman"/>
+          <w:sz w:val="22"/>
+          <w:szCs w:val="22"/>
+          <w:lang w:val="en-US"/>
+        </w:rPr>
+      </w:pPr>
+      <w:r>
+        <w:rPr>
+          <w:rFonts w:ascii="Times New Roman" w:hAnsi="Times New Roman" w:cs="Times New Roman"/>
+          <w:sz w:val="22"/>
+          <w:szCs w:val="22"/>
+          <w:lang w:val="en-US"/>
+        </w:rPr>
+        <w:t xml:space="preserve">We only need to compare 30 with 100, 60 and finally 30. For seven elements we only made 3 comparisons.  </w:t>
+      </w:r>
+    </w:p>
+    <w:p>
+      <w:pPr>
+        <w:rPr>
+          <w:rFonts w:ascii="Times New Roman" w:hAnsi="Times New Roman" w:cs="Times New Roman"/>
+          <w:sz w:val="22"/>
+          <w:szCs w:val="22"/>
+          <w:lang w:val="en-US"/>
+        </w:rPr>
+      </w:pPr>
+    </w:p>
+    <w:p>
+      <w:pPr>
+        <w:rPr>
+          <w:rFonts w:ascii="Times New Roman" w:hAnsi="Times New Roman" w:cs="Times New Roman"/>
+          <w:b/>
+          <w:bCs/>
+          <w:sz w:val="22"/>
+          <w:szCs w:val="22"/>
+          <w:u w:val="single"/>
+          <w:lang w:val="en-US"/>
+        </w:rPr>
+      </w:pPr>
+      <w:r>
+        <w:rPr>
+          <w:rFonts w:ascii="Times New Roman" w:hAnsi="Times New Roman" w:cs="Times New Roman"/>
+          <w:b/>
+          <w:bCs/>
+          <w:sz w:val="22"/>
+          <w:szCs w:val="22"/>
+          <w:u w:val="single"/>
+          <w:lang w:val="en-US"/>
+        </w:rPr>
+        <w:t>Adding new node</w:t>
+      </w:r>
+      <w:r>
+        <w:rPr>
+          <w:rFonts w:ascii="Times New Roman" w:hAnsi="Times New Roman" w:cs="Times New Roman"/>
+          <w:b/>
+          <w:bCs/>
+          <w:sz w:val="22"/>
+          <w:szCs w:val="22"/>
+          <w:u w:val="single"/>
+          <w:lang w:val="en-US"/>
+        </w:rPr>
+        <w:t xml:space="preserve">: </w:t>
+      </w:r>
+    </w:p>
+    <w:p>
+      <w:pPr>
+        <w:rPr>
+          <w:rFonts w:ascii="Times New Roman" w:hAnsi="Times New Roman" w:cs="Times New Roman"/>
+          <w:b/>
+          <w:bCs/>
+          <w:sz w:val="22"/>
+          <w:szCs w:val="22"/>
+          <w:u w:val="single"/>
+          <w:lang w:val="en-US"/>
+        </w:rPr>
+      </w:pPr>
+    </w:p>
+    <w:p>
+      <w:pPr>
+        <w:rPr>
+          <w:rFonts w:ascii="Times New Roman" w:hAnsi="Times New Roman" w:cs="Times New Roman"/>
+          <w:sz w:val="22"/>
+          <w:szCs w:val="22"/>
+          <w:lang w:val="en-US"/>
+        </w:rPr>
+      </w:pPr>
+      <w:r>
+        <w:rPr>
+          <w:rFonts w:ascii="Times New Roman" w:hAnsi="Times New Roman" w:cs="Times New Roman"/>
+          <w:sz w:val="22"/>
+          <w:szCs w:val="22"/>
+          <w:lang w:val="en-US"/>
+        </w:rPr>
+        <w:t xml:space="preserve">For example, if we want add a new node with key value 117, </w:t>
+      </w:r>
+    </w:p>
+    <w:p>
+      <w:pPr>
+        <w:pStyle w:val="ListParagraph"/>
+        <w:numPr>
+          <w:ilvl w:val="0"/>
+          <w:numId w:val="9"/>
+        </w:numPr>
+        <w:rPr>
+          <w:rFonts w:ascii="Times New Roman" w:hAnsi="Times New Roman" w:cs="Times New Roman"/>
+          <w:sz w:val="22"/>
+          <w:szCs w:val="22"/>
+          <w:lang w:val="en-US"/>
+        </w:rPr>
+      </w:pPr>
+      <w:r>
+        <w:rPr>
+          <w:rFonts w:ascii="Times New Roman" w:hAnsi="Times New Roman" w:cs="Times New Roman"/>
+          <w:sz w:val="22"/>
+          <w:szCs w:val="22"/>
+          <w:lang w:val="en-US"/>
+        </w:rPr>
+        <w:t xml:space="preserve">We start from root where node value is 100 which is </w:t>
+      </w:r>
+      <w:r>
+        <w:rPr>
+          <w:rFonts w:ascii="Times New Roman" w:hAnsi="Times New Roman" w:cs="Times New Roman"/>
+          <w:sz w:val="22"/>
+          <w:szCs w:val="22"/>
+          <w:lang w:val="en-US"/>
+        </w:rPr>
+        <w:t>less</w:t>
+      </w:r>
+      <w:r>
+        <w:rPr>
+          <w:rFonts w:ascii="Times New Roman" w:hAnsi="Times New Roman" w:cs="Times New Roman"/>
+          <w:sz w:val="22"/>
+          <w:szCs w:val="22"/>
+          <w:lang w:val="en-US"/>
+        </w:rPr>
+        <w:t xml:space="preserve"> than </w:t>
+      </w:r>
+      <w:r>
+        <w:rPr>
+          <w:rFonts w:ascii="Times New Roman" w:hAnsi="Times New Roman" w:cs="Times New Roman"/>
+          <w:sz w:val="22"/>
+          <w:szCs w:val="22"/>
+          <w:lang w:val="en-US"/>
+        </w:rPr>
+        <w:t>117</w:t>
+      </w:r>
+      <w:r>
+        <w:rPr>
+          <w:rFonts w:ascii="Times New Roman" w:hAnsi="Times New Roman" w:cs="Times New Roman"/>
+          <w:sz w:val="22"/>
+          <w:szCs w:val="22"/>
+          <w:lang w:val="en-US"/>
+        </w:rPr>
+        <w:t>. So, we travel towards right subtree.</w:t>
+      </w:r>
+    </w:p>
+    <w:p>
+      <w:pPr>
+        <w:pStyle w:val="ListParagraph"/>
+        <w:numPr>
+          <w:ilvl w:val="0"/>
+          <w:numId w:val="9"/>
+        </w:numPr>
+        <w:rPr>
+          <w:rFonts w:ascii="Times New Roman" w:hAnsi="Times New Roman" w:cs="Times New Roman"/>
+          <w:sz w:val="22"/>
+          <w:szCs w:val="22"/>
+          <w:lang w:val="en-US"/>
+        </w:rPr>
+      </w:pPr>
+      <w:r>
+        <w:rPr>
+          <w:rFonts w:ascii="Times New Roman" w:hAnsi="Times New Roman" w:cs="Times New Roman"/>
+          <w:sz w:val="22"/>
+          <w:szCs w:val="22"/>
+          <w:lang w:val="en-US"/>
+        </w:rPr>
+        <w:t xml:space="preserve"> </w:t>
+      </w:r>
+      <w:r>
+        <w:rPr>
+          <w:rFonts w:ascii="Times New Roman" w:hAnsi="Times New Roman" w:cs="Times New Roman"/>
+          <w:sz w:val="22"/>
+          <w:szCs w:val="22"/>
+          <w:lang w:val="en-US"/>
+        </w:rPr>
+        <w:t xml:space="preserve">120 &gt; 117 so we have to change our direction towards left. </w:t>
+      </w:r>
+    </w:p>
+    <w:p>
+      <w:pPr>
+        <w:pStyle w:val="ListParagraph"/>
+        <w:numPr>
+          <w:ilvl w:val="0"/>
+          <w:numId w:val="9"/>
+        </w:numPr>
+        <w:rPr>
+          <w:rFonts w:ascii="Times New Roman" w:hAnsi="Times New Roman" w:cs="Times New Roman"/>
+          <w:sz w:val="22"/>
+          <w:szCs w:val="22"/>
+          <w:lang w:val="en-US"/>
+        </w:rPr>
+      </w:pPr>
+      <w:r>
+        <w:rPr>
+          <w:rFonts w:ascii="Times New Roman" w:hAnsi="Times New Roman" w:cs="Times New Roman"/>
+          <w:sz w:val="22"/>
+          <w:szCs w:val="22"/>
+          <w:lang w:val="en-US"/>
+        </w:rPr>
+        <w:t xml:space="preserve">106 &lt; 117 and it has no </w:t>
+      </w:r>
+      <w:r>
+        <w:rPr>
+          <w:rFonts w:ascii="Times New Roman" w:hAnsi="Times New Roman" w:cs="Times New Roman"/>
+          <w:sz w:val="22"/>
+          <w:szCs w:val="22"/>
+          <w:lang w:val="en-US"/>
+        </w:rPr>
+        <w:t xml:space="preserve">elements attached to it. So, we can add 117 to right of it. </w:t>
+      </w:r>
+    </w:p>
+    <w:p>
+      <w:pPr>
+        <w:rPr>
+          <w:rFonts w:ascii="Times New Roman" w:hAnsi="Times New Roman" w:cs="Times New Roman"/>
+          <w:sz w:val="22"/>
+          <w:szCs w:val="22"/>
+          <w:lang w:val="en-US"/>
+        </w:rPr>
+      </w:pPr>
+    </w:p>
+    <w:p>
+      <w:pPr>
+        <w:rPr>
+          <w:rFonts w:ascii="Times New Roman" w:hAnsi="Times New Roman" w:cs="Times New Roman"/>
+          <w:sz w:val="22"/>
+          <w:szCs w:val="22"/>
+          <w:lang w:val="en-US"/>
+        </w:rPr>
+      </w:pPr>
+      <w:r>
+        <w:rPr>
+          <w:rFonts w:ascii="Times New Roman" w:hAnsi="Times New Roman" w:cs="Times New Roman"/>
+          <w:sz w:val="22"/>
+          <w:szCs w:val="22"/>
+          <w:lang w:val="en-US"/>
+        </w:rPr>
+        <w:drawing>
+          <wp:inline distT="0" distB="0" distL="0" distR="0" wp14:anchorId="410EA087" wp14:editId="6C3B058A">
+            <wp:extent cx="2763982" cy="1554817"/>
+            <wp:effectExtent l="0" t="0" r="5080" b="0"/>
+            <wp:docPr id="21" name="Picture 21"/>
+            <wp:cNvGraphicFramePr>
+              <a:graphicFrameLocks xmlns:a="http://schemas.openxmlformats.org/drawingml/2006/main" noChangeAspect="1"/>
+            </wp:cNvGraphicFramePr>
+            <a:graphic xmlns:a="http://schemas.openxmlformats.org/drawingml/2006/main">
+              <a:graphicData uri="http://schemas.openxmlformats.org/drawingml/2006/picture">
+                <pic:pic xmlns:pic="http://schemas.openxmlformats.org/drawingml/2006/picture">
+                  <pic:nvPicPr>
+                    <pic:cNvPr id="1" name=""/>
+                    <pic:cNvPicPr/>
+                  </pic:nvPicPr>
+                  <pic:blipFill>
+                    <a:blip r:embed="rId13"/>
+                    <a:stretch>
+                      <a:fillRect/>
+                    </a:stretch>
+                  </pic:blipFill>
+                  <pic:spPr>
+                    <a:xfrm>
+                      <a:off x="0" y="0"/>
+                      <a:ext cx="2780136" cy="1563904"/>
+                    </a:xfrm>
+                    <a:prstGeom prst="rect">
+                      <a:avLst/>
+                    </a:prstGeom>
+                  </pic:spPr>
+                </pic:pic>
+              </a:graphicData>
+            </a:graphic>
+          </wp:inline>
+        </w:drawing>
+      </w:r>
+    </w:p>
+    <w:p>
+      <w:pPr>
+        <w:rPr>
+          <w:rFonts w:ascii="Times New Roman" w:hAnsi="Times New Roman" w:cs="Times New Roman"/>
+          <w:sz w:val="22"/>
+          <w:szCs w:val="22"/>
+          <w:lang w:val="en-US"/>
+        </w:rPr>
+      </w:pPr>
+    </w:p>
+    <w:p>
+      <w:pPr>
+        <w:rPr>
+          <w:rFonts w:ascii="Times New Roman" w:hAnsi="Times New Roman" w:cs="Times New Roman"/>
+          <w:sz w:val="22"/>
+          <w:szCs w:val="22"/>
+          <w:lang w:val="en-US"/>
+        </w:rPr>
+      </w:pPr>
+      <w:r>
+        <w:rPr>
+          <w:rFonts w:ascii="Times New Roman" w:hAnsi="Times New Roman" w:cs="Times New Roman"/>
+          <w:sz w:val="22"/>
+          <w:szCs w:val="22"/>
+          <w:lang w:val="en-US"/>
+        </w:rPr>
+        <w:t>BST allows us to add elements with complexity ~ O (log n)</w:t>
+      </w:r>
+    </w:p>
+    <w:p>
+      <w:pPr>
+        <w:rPr>
+          <w:rFonts w:ascii="Times New Roman" w:hAnsi="Times New Roman" w:cs="Times New Roman"/>
+          <w:sz w:val="22"/>
+          <w:szCs w:val="22"/>
+          <w:lang w:val="en-US"/>
+        </w:rPr>
+      </w:pPr>
+      <w:r>
+        <w:rPr>
+          <w:rFonts w:ascii="Times New Roman" w:hAnsi="Times New Roman" w:cs="Times New Roman"/>
+          <w:sz w:val="22"/>
+          <w:szCs w:val="22"/>
+          <w:lang w:val="en-US"/>
+        </w:rPr>
+        <w:t xml:space="preserve">What will be the complexity if the tree grows in one particular branch lengthy? </w:t>
+      </w:r>
+    </w:p>
+    <w:p>
+      <w:pPr>
+        <w:rPr>
+          <w:rFonts w:ascii="Times New Roman" w:hAnsi="Times New Roman" w:cs="Times New Roman"/>
+          <w:sz w:val="22"/>
+          <w:szCs w:val="22"/>
+          <w:lang w:val="en-US"/>
+        </w:rPr>
+      </w:pPr>
+    </w:p>
+    <w:p>
+      <w:pPr>
+        <w:rPr>
+          <w:rFonts w:ascii="Times New Roman" w:hAnsi="Times New Roman" w:cs="Times New Roman"/>
+          <w:sz w:val="22"/>
+          <w:szCs w:val="22"/>
+          <w:lang w:val="en-US"/>
+        </w:rPr>
+      </w:pPr>
+    </w:p>
+    <w:p>
+      <w:pPr>
+        <w:rPr>
+          <w:rFonts w:ascii="Times New Roman" w:hAnsi="Times New Roman" w:cs="Times New Roman"/>
+          <w:b/>
+          <w:bCs/>
+          <w:sz w:val="22"/>
+          <w:szCs w:val="22"/>
+          <w:lang w:val="en-US"/>
+        </w:rPr>
+      </w:pPr>
+      <w:r>
+        <w:rPr>
+          <w:rFonts w:ascii="Times New Roman" w:hAnsi="Times New Roman" w:cs="Times New Roman"/>
+          <w:b/>
+          <w:bCs/>
+          <w:sz w:val="22"/>
+          <w:szCs w:val="22"/>
+          <w:lang w:val="en-US"/>
+        </w:rPr>
+        <w:lastRenderedPageBreak/>
+        <w:t>Deleting Node:</w:t>
+      </w:r>
+    </w:p>
+    <w:p>
+      <w:pPr>
+        <w:rPr>
+          <w:rFonts w:ascii="Times New Roman" w:hAnsi="Times New Roman" w:cs="Times New Roman"/>
+          <w:sz w:val="22"/>
+          <w:szCs w:val="22"/>
+          <w:lang w:val="en-US"/>
+        </w:rPr>
+      </w:pPr>
+      <w:r>
+        <w:rPr>
+          <w:rFonts w:ascii="Times New Roman" w:hAnsi="Times New Roman" w:cs="Times New Roman"/>
+          <w:sz w:val="22"/>
+          <w:szCs w:val="22"/>
+          <w:lang w:val="en-US"/>
+        </w:rPr>
+        <w:t>Deleting node is not as straight forward as adding a node. Still we can have similar complexity as of adding.</w:t>
+      </w:r>
+    </w:p>
+    <w:p>
+      <w:pPr>
+        <w:rPr>
+          <w:rFonts w:ascii="Times New Roman" w:hAnsi="Times New Roman" w:cs="Times New Roman"/>
+          <w:sz w:val="22"/>
+          <w:szCs w:val="22"/>
+          <w:lang w:val="en-US"/>
+        </w:rPr>
+      </w:pPr>
+      <w:r>
+        <w:rPr>
+          <w:rFonts w:ascii="Times New Roman" w:hAnsi="Times New Roman" w:cs="Times New Roman"/>
+          <w:sz w:val="22"/>
+          <w:szCs w:val="22"/>
+          <w:lang w:val="en-US"/>
+        </w:rPr>
+        <w:t>There are three cases we have to consider while deleting any node.</w:t>
+      </w:r>
+    </w:p>
+    <w:p>
+      <w:pPr>
+        <w:rPr>
+          <w:rFonts w:ascii="Times New Roman" w:hAnsi="Times New Roman" w:cs="Times New Roman"/>
+          <w:sz w:val="22"/>
+          <w:szCs w:val="22"/>
+          <w:lang w:val="en-US"/>
+        </w:rPr>
+      </w:pPr>
+    </w:p>
+    <w:p>
+      <w:pPr>
+        <w:pStyle w:val="ListParagraph"/>
+        <w:numPr>
+          <w:ilvl w:val="0"/>
+          <w:numId w:val="10"/>
+        </w:numPr>
+        <w:rPr>
+          <w:rFonts w:ascii="Times New Roman" w:hAnsi="Times New Roman" w:cs="Times New Roman"/>
+          <w:sz w:val="22"/>
+          <w:szCs w:val="22"/>
+          <w:lang w:val="en-US"/>
+        </w:rPr>
+      </w:pPr>
+      <w:r>
+        <w:rPr>
+          <w:rFonts w:ascii="Times New Roman" w:hAnsi="Times New Roman" w:cs="Times New Roman"/>
+          <w:sz w:val="22"/>
+          <w:szCs w:val="22"/>
+          <w:lang w:val="en-US"/>
+        </w:rPr>
+        <w:t>Deleting a node that does not have anything attached as child.</w:t>
+      </w:r>
+    </w:p>
+    <w:p>
+      <w:pPr>
+        <w:pStyle w:val="ListParagraph"/>
+        <w:numPr>
+          <w:ilvl w:val="0"/>
+          <w:numId w:val="10"/>
+        </w:numPr>
+        <w:rPr>
+          <w:rFonts w:ascii="Times New Roman" w:hAnsi="Times New Roman" w:cs="Times New Roman"/>
+          <w:sz w:val="22"/>
+          <w:szCs w:val="22"/>
+          <w:lang w:val="en-US"/>
+        </w:rPr>
+      </w:pPr>
+      <w:r>
+        <w:rPr>
+          <w:rFonts w:ascii="Times New Roman" w:hAnsi="Times New Roman" w:cs="Times New Roman"/>
+          <w:sz w:val="22"/>
+          <w:szCs w:val="22"/>
+          <w:lang w:val="en-US"/>
+        </w:rPr>
+        <w:t xml:space="preserve">Deleting a node that has child node </w:t>
+      </w:r>
+      <w:r>
+        <w:rPr>
+          <w:rFonts w:ascii="Times New Roman" w:hAnsi="Times New Roman" w:cs="Times New Roman"/>
+          <w:sz w:val="22"/>
+          <w:szCs w:val="22"/>
+          <w:lang w:val="en-US"/>
+        </w:rPr>
+        <w:t xml:space="preserve">only </w:t>
+      </w:r>
+      <w:r>
+        <w:rPr>
+          <w:rFonts w:ascii="Times New Roman" w:hAnsi="Times New Roman" w:cs="Times New Roman"/>
+          <w:sz w:val="22"/>
+          <w:szCs w:val="22"/>
+          <w:lang w:val="en-US"/>
+        </w:rPr>
+        <w:t>in one direction (either left or right)</w:t>
+      </w:r>
+    </w:p>
+    <w:p>
+      <w:pPr>
+        <w:pStyle w:val="ListParagraph"/>
+        <w:numPr>
+          <w:ilvl w:val="0"/>
+          <w:numId w:val="10"/>
+        </w:numPr>
+        <w:rPr>
+          <w:rFonts w:ascii="Times New Roman" w:hAnsi="Times New Roman" w:cs="Times New Roman"/>
+          <w:sz w:val="22"/>
+          <w:szCs w:val="22"/>
+          <w:lang w:val="en-US"/>
+        </w:rPr>
+      </w:pPr>
+      <w:r>
+        <w:rPr>
+          <w:rFonts w:ascii="Times New Roman" w:hAnsi="Times New Roman" w:cs="Times New Roman"/>
+          <w:sz w:val="22"/>
+          <w:szCs w:val="22"/>
+          <w:lang w:val="en-US"/>
+        </w:rPr>
+        <w:t>Deleting a node that has child nodes in both left and right directions.</w:t>
+      </w:r>
+    </w:p>
+    <w:p>
+      <w:pPr>
+        <w:rPr>
+          <w:rFonts w:ascii="Times New Roman" w:hAnsi="Times New Roman" w:cs="Times New Roman"/>
+          <w:sz w:val="22"/>
+          <w:szCs w:val="22"/>
+          <w:lang w:val="en-US"/>
+        </w:rPr>
+      </w:pPr>
+      <w:r>
+        <w:rPr>
+          <w:rFonts w:ascii="Times New Roman" w:hAnsi="Times New Roman" w:cs="Times New Roman"/>
+          <w:sz w:val="22"/>
+          <w:szCs w:val="22"/>
+          <w:lang w:val="en-US"/>
+        </w:rPr>
+        <w:t>Case 1: We can detach from its parent node and make it free.</w:t>
+      </w:r>
+    </w:p>
+    <w:p>
+      <w:pPr>
+        <w:rPr>
+          <w:rFonts w:ascii="Times New Roman" w:hAnsi="Times New Roman" w:cs="Times New Roman"/>
+          <w:sz w:val="22"/>
+          <w:szCs w:val="22"/>
+          <w:lang w:val="en-US"/>
+        </w:rPr>
+      </w:pPr>
+      <w:r>
+        <w:rPr>
+          <w:rFonts w:ascii="Times New Roman" w:hAnsi="Times New Roman" w:cs="Times New Roman"/>
+          <w:sz w:val="22"/>
+          <w:szCs w:val="22"/>
+          <w:lang w:val="en-US"/>
+        </w:rPr>
+        <w:t>If we want to delete node 117</w:t>
+      </w:r>
+    </w:p>
+    <w:p>
+      <w:pPr>
+        <w:rPr>
+          <w:rFonts w:ascii="Times New Roman" w:hAnsi="Times New Roman" w:cs="Times New Roman"/>
+          <w:sz w:val="22"/>
+          <w:szCs w:val="22"/>
+          <w:lang w:val="en-US"/>
+        </w:rPr>
+      </w:pPr>
+      <w:r>
+        <w:rPr>
+          <w:rFonts w:ascii="Times New Roman" w:hAnsi="Times New Roman" w:cs="Times New Roman"/>
+          <w:sz w:val="22"/>
+          <w:szCs w:val="22"/>
+          <w:lang w:val="en-US"/>
+        </w:rPr>
+        <w:t xml:space="preserve">                          </w:t>
+      </w:r>
+      <w:r>
+        <w:rPr>
+          <w:rFonts w:ascii="Times New Roman" w:hAnsi="Times New Roman" w:cs="Times New Roman"/>
+          <w:sz w:val="22"/>
+          <w:szCs w:val="22"/>
+          <w:lang w:val="en-US"/>
+        </w:rPr>
+        <w:drawing>
+          <wp:inline distT="0" distB="0" distL="0" distR="0" wp14:anchorId="261F73BB" wp14:editId="377F359B">
+            <wp:extent cx="2881745" cy="1621062"/>
+            <wp:effectExtent l="0" t="0" r="1270" b="5080"/>
+            <wp:docPr id="22" name="Picture 22"/>
+            <wp:cNvGraphicFramePr>
+              <a:graphicFrameLocks xmlns:a="http://schemas.openxmlformats.org/drawingml/2006/main" noChangeAspect="1"/>
+            </wp:cNvGraphicFramePr>
+            <a:graphic xmlns:a="http://schemas.openxmlformats.org/drawingml/2006/main">
+              <a:graphicData uri="http://schemas.openxmlformats.org/drawingml/2006/picture">
+                <pic:pic xmlns:pic="http://schemas.openxmlformats.org/drawingml/2006/picture">
+                  <pic:nvPicPr>
+                    <pic:cNvPr id="1" name=""/>
+                    <pic:cNvPicPr/>
+                  </pic:nvPicPr>
+                  <pic:blipFill>
+                    <a:blip r:embed="rId14"/>
+                    <a:stretch>
+                      <a:fillRect/>
+                    </a:stretch>
+                  </pic:blipFill>
+                  <pic:spPr>
+                    <a:xfrm>
+                      <a:off x="0" y="0"/>
+                      <a:ext cx="2917247" cy="1641033"/>
+                    </a:xfrm>
+                    <a:prstGeom prst="rect">
+                      <a:avLst/>
+                    </a:prstGeom>
+                  </pic:spPr>
+                </pic:pic>
+              </a:graphicData>
+            </a:graphic>
+          </wp:inline>
+        </w:drawing>
+      </w:r>
+    </w:p>
+    <w:p>
+      <w:pPr>
+        <w:rPr>
+          <w:rFonts w:ascii="Times New Roman" w:hAnsi="Times New Roman" w:cs="Times New Roman"/>
+          <w:sz w:val="22"/>
+          <w:szCs w:val="22"/>
+          <w:lang w:val="en-US"/>
+        </w:rPr>
+      </w:pPr>
+      <w:r>
+        <w:rPr>
+          <w:rFonts w:ascii="Times New Roman" w:hAnsi="Times New Roman" w:cs="Times New Roman"/>
+          <w:sz w:val="22"/>
+          <w:szCs w:val="22"/>
+          <w:lang w:val="en-US"/>
+        </w:rPr>
+        <w:t>Case 2: We detach the it from its parent node and its child can be attached in that place.</w:t>
+      </w:r>
+    </w:p>
+    <w:p>
+      <w:pPr>
+        <w:rPr>
+          <w:rFonts w:ascii="Times New Roman" w:hAnsi="Times New Roman" w:cs="Times New Roman"/>
+          <w:sz w:val="22"/>
+          <w:szCs w:val="22"/>
+          <w:lang w:val="en-US"/>
+        </w:rPr>
+      </w:pPr>
+      <w:r>
+        <w:rPr>
+          <w:rFonts w:ascii="Times New Roman" w:hAnsi="Times New Roman" w:cs="Times New Roman"/>
+          <w:sz w:val="22"/>
+          <w:szCs w:val="22"/>
+          <w:lang w:val="en-US"/>
+        </w:rPr>
+        <w:tab/>
+        <w:t>If we want to delete 106</w:t>
+      </w:r>
+    </w:p>
+    <w:p>
+      <w:pPr>
+        <w:rPr>
+          <w:rFonts w:ascii="Times New Roman" w:hAnsi="Times New Roman" w:cs="Times New Roman"/>
+          <w:sz w:val="22"/>
+          <w:szCs w:val="22"/>
+          <w:lang w:val="en-US"/>
+        </w:rPr>
+      </w:pPr>
+    </w:p>
+    <w:p>
+      <w:pPr>
+        <w:rPr>
+          <w:rFonts w:ascii="Times New Roman" w:hAnsi="Times New Roman" w:cs="Times New Roman"/>
+          <w:sz w:val="22"/>
+          <w:szCs w:val="22"/>
+          <w:lang w:val="en-US"/>
+        </w:rPr>
+      </w:pPr>
+    </w:p>
+    <w:p>
+      <w:pPr>
+        <w:rPr>
+          <w:rFonts w:ascii="Times New Roman" w:hAnsi="Times New Roman" w:cs="Times New Roman"/>
+          <w:sz w:val="22"/>
+          <w:szCs w:val="22"/>
+          <w:lang w:val="en-US"/>
+        </w:rPr>
+      </w:pPr>
+      <w:r>
+        <w:rPr>
+          <w:rFonts w:ascii="Times New Roman" w:hAnsi="Times New Roman" w:cs="Times New Roman"/>
+          <w:sz w:val="22"/>
+          <w:szCs w:val="22"/>
+          <w:lang w:val="en-US"/>
+        </w:rPr>
+        <w:drawing>
+          <wp:inline distT="0" distB="0" distL="0" distR="0" wp14:anchorId="16E73D6F" wp14:editId="7E0F2836">
+            <wp:extent cx="2561426" cy="1440873"/>
+            <wp:effectExtent l="0" t="0" r="4445" b="0"/>
+            <wp:docPr id="23" name="Picture 23"/>
+            <wp:cNvGraphicFramePr>
+              <a:graphicFrameLocks xmlns:a="http://schemas.openxmlformats.org/drawingml/2006/main" noChangeAspect="1"/>
+            </wp:cNvGraphicFramePr>
+            <a:graphic xmlns:a="http://schemas.openxmlformats.org/drawingml/2006/main">
+              <a:graphicData uri="http://schemas.openxmlformats.org/drawingml/2006/picture">
+                <pic:pic xmlns:pic="http://schemas.openxmlformats.org/drawingml/2006/picture">
+                  <pic:nvPicPr>
+                    <pic:cNvPr id="1" name=""/>
+                    <pic:cNvPicPr/>
+                  </pic:nvPicPr>
+                  <pic:blipFill>
+                    <a:blip r:embed="rId15"/>
+                    <a:stretch>
+                      <a:fillRect/>
+                    </a:stretch>
+                  </pic:blipFill>
+                  <pic:spPr>
+                    <a:xfrm>
+                      <a:off x="0" y="0"/>
+                      <a:ext cx="2570053" cy="1445726"/>
+                    </a:xfrm>
+                    <a:prstGeom prst="rect">
+                      <a:avLst/>
+                    </a:prstGeom>
+                  </pic:spPr>
+                </pic:pic>
+              </a:graphicData>
+            </a:graphic>
+          </wp:inline>
+        </w:drawing>
+      </w:r>
+      <w:r>
+        <w:rPr>
+          <w:rFonts w:ascii="Times New Roman" w:hAnsi="Times New Roman" w:cs="Times New Roman"/>
+          <w:sz w:val="22"/>
+          <w:szCs w:val="22"/>
+          <w:lang w:val="en-US"/>
+        </w:rPr>
+        <w:t xml:space="preserve">    </w:t>
+      </w:r>
+      <w:r>
+        <w:rPr>
+          <w:rFonts w:ascii="Times New Roman" w:hAnsi="Times New Roman" w:cs="Times New Roman"/>
+          <w:sz w:val="22"/>
+          <w:szCs w:val="22"/>
+          <w:lang w:val="en-US"/>
+        </w:rPr>
+        <w:drawing>
+          <wp:inline distT="0" distB="0" distL="0" distR="0" wp14:anchorId="121D79A4" wp14:editId="5DA7D265">
+            <wp:extent cx="2672255" cy="1503218"/>
+            <wp:effectExtent l="0" t="0" r="0" b="0"/>
+            <wp:docPr id="25" name="Picture 25"/>
+            <wp:cNvGraphicFramePr>
+              <a:graphicFrameLocks xmlns:a="http://schemas.openxmlformats.org/drawingml/2006/main" noChangeAspect="1"/>
+            </wp:cNvGraphicFramePr>
+            <a:graphic xmlns:a="http://schemas.openxmlformats.org/drawingml/2006/main">
+              <a:graphicData uri="http://schemas.openxmlformats.org/drawingml/2006/picture">
+                <pic:pic xmlns:pic="http://schemas.openxmlformats.org/drawingml/2006/picture">
+                  <pic:nvPicPr>
+                    <pic:cNvPr id="1" name=""/>
+                    <pic:cNvPicPr/>
+                  </pic:nvPicPr>
+                  <pic:blipFill>
+                    <a:blip r:embed="rId16"/>
+                    <a:stretch>
+                      <a:fillRect/>
+                    </a:stretch>
+                  </pic:blipFill>
+                  <pic:spPr>
+                    <a:xfrm>
+                      <a:off x="0" y="0"/>
+                      <a:ext cx="2693051" cy="1514916"/>
+                    </a:xfrm>
+                    <a:prstGeom prst="rect">
+                      <a:avLst/>
+                    </a:prstGeom>
+                  </pic:spPr>
+                </pic:pic>
+              </a:graphicData>
+            </a:graphic>
+          </wp:inline>
+        </w:drawing>
+      </w:r>
+    </w:p>
+    <w:p>
+      <w:pPr>
+        <w:rPr>
+          <w:rFonts w:ascii="Times New Roman" w:hAnsi="Times New Roman" w:cs="Times New Roman"/>
+          <w:sz w:val="22"/>
+          <w:szCs w:val="22"/>
+          <w:lang w:val="en-US"/>
+        </w:rPr>
+      </w:pPr>
+      <w:r>
+        <w:rPr>
+          <w:rFonts w:ascii="Times New Roman" w:hAnsi="Times New Roman" w:cs="Times New Roman"/>
+          <w:sz w:val="22"/>
+          <w:szCs w:val="22"/>
+          <w:lang w:val="en-US"/>
+        </w:rPr>
+        <w:t xml:space="preserve">Case 3: </w:t>
+      </w:r>
+      <w:r>
+        <w:rPr>
+          <w:rFonts w:ascii="Times New Roman" w:hAnsi="Times New Roman" w:cs="Times New Roman"/>
+          <w:sz w:val="22"/>
+          <w:szCs w:val="22"/>
+          <w:lang w:val="en-US"/>
+        </w:rPr>
+        <w:t>Let’s</w:t>
+      </w:r>
+      <w:r>
+        <w:rPr>
+          <w:rFonts w:ascii="Times New Roman" w:hAnsi="Times New Roman" w:cs="Times New Roman"/>
+          <w:sz w:val="22"/>
+          <w:szCs w:val="22"/>
+          <w:lang w:val="en-US"/>
+        </w:rPr>
+        <w:t xml:space="preserve"> consider a bigger tree BST for </w:t>
+      </w:r>
+      <w:r>
+        <w:rPr>
+          <w:rFonts w:ascii="Times New Roman" w:hAnsi="Times New Roman" w:cs="Times New Roman"/>
+          <w:sz w:val="22"/>
+          <w:szCs w:val="22"/>
+          <w:lang w:val="en-US"/>
+        </w:rPr>
+        <w:t>discussing this case.</w:t>
+      </w:r>
+    </w:p>
+    <w:p>
+      <w:pPr>
+        <w:rPr>
+          <w:rFonts w:ascii="Times New Roman" w:hAnsi="Times New Roman" w:cs="Times New Roman"/>
+          <w:sz w:val="22"/>
+          <w:szCs w:val="22"/>
+          <w:lang w:val="en-US"/>
+        </w:rPr>
+      </w:pPr>
+      <w:r>
+        <w:rPr>
+          <w:rFonts w:ascii="Times New Roman" w:hAnsi="Times New Roman" w:cs="Times New Roman"/>
+          <w:sz w:val="22"/>
+          <w:szCs w:val="22"/>
+          <w:lang w:val="en-US"/>
+        </w:rPr>
+        <w:t>How can we delete 150? It has both left sub-tree and right.</w:t>
+      </w:r>
+    </w:p>
+    <w:p>
+      <w:pPr>
+        <w:rPr>
+          <w:rFonts w:ascii="Times New Roman" w:hAnsi="Times New Roman" w:cs="Times New Roman"/>
+          <w:sz w:val="22"/>
+          <w:szCs w:val="22"/>
+          <w:lang w:val="en-US"/>
+        </w:rPr>
+      </w:pPr>
+      <w:r>
+        <w:rPr>
+          <w:rFonts w:ascii="Times New Roman" w:hAnsi="Times New Roman" w:cs="Times New Roman"/>
+          <w:sz w:val="22"/>
+          <w:szCs w:val="22"/>
+          <w:lang w:val="en-US"/>
+        </w:rPr>
+        <w:drawing>
+          <wp:inline distT="0" distB="0" distL="0" distR="0" wp14:anchorId="42449364" wp14:editId="1F23AA8D">
+            <wp:extent cx="3789218" cy="2131540"/>
+            <wp:effectExtent l="0" t="0" r="0" b="2540"/>
+            <wp:docPr id="28" name="Picture 28"/>
+            <wp:cNvGraphicFramePr>
+              <a:graphicFrameLocks xmlns:a="http://schemas.openxmlformats.org/drawingml/2006/main" noChangeAspect="1"/>
+            </wp:cNvGraphicFramePr>
+            <a:graphic xmlns:a="http://schemas.openxmlformats.org/drawingml/2006/main">
+              <a:graphicData uri="http://schemas.openxmlformats.org/drawingml/2006/picture">
+                <pic:pic xmlns:pic="http://schemas.openxmlformats.org/drawingml/2006/picture">
+                  <pic:nvPicPr>
+                    <pic:cNvPr id="1" name=""/>
+                    <pic:cNvPicPr/>
+                  </pic:nvPicPr>
+                  <pic:blipFill>
+                    <a:blip r:embed="rId17"/>
+                    <a:stretch>
+                      <a:fillRect/>
+                    </a:stretch>
+                  </pic:blipFill>
+                  <pic:spPr>
+                    <a:xfrm>
+                      <a:off x="0" y="0"/>
+                      <a:ext cx="3827198" cy="2152905"/>
+                    </a:xfrm>
+                    <a:prstGeom prst="rect">
+                      <a:avLst/>
+                    </a:prstGeom>
+                  </pic:spPr>
+                </pic:pic>
+              </a:graphicData>
+            </a:graphic>
+          </wp:inline>
+        </w:drawing>
+      </w:r>
+    </w:p>
+    <w:p>
+      <w:pPr>
+        <w:rPr>
+          <w:rFonts w:ascii="Times New Roman" w:hAnsi="Times New Roman" w:cs="Times New Roman"/>
+          <w:sz w:val="22"/>
+          <w:szCs w:val="22"/>
+          <w:lang w:val="en-US"/>
+        </w:rPr>
+      </w:pPr>
+    </w:p>
+    <w:p>
+      <w:pPr>
+        <w:rPr>
+          <w:rFonts w:ascii="Times New Roman" w:hAnsi="Times New Roman" w:cs="Times New Roman"/>
+          <w:sz w:val="22"/>
+          <w:szCs w:val="22"/>
+          <w:lang w:val="en-US"/>
+        </w:rPr>
+      </w:pPr>
+      <w:r>
+        <w:rPr>
+          <w:rFonts w:ascii="Times New Roman" w:hAnsi="Times New Roman" w:cs="Times New Roman"/>
+          <w:sz w:val="22"/>
+          <w:szCs w:val="22"/>
+          <w:lang w:val="en-US"/>
+        </w:rPr>
+        <w:t xml:space="preserve">As per BST condition for any node we should have its left child lesser value and right child higher value. If we delete 150 what will be the right node to take this position? How about node that has next greater value. </w:t>
+      </w:r>
+      <w:r>
+        <w:rPr>
+          <w:rFonts w:ascii="Times New Roman" w:hAnsi="Times New Roman" w:cs="Times New Roman"/>
+          <w:sz w:val="22"/>
+          <w:szCs w:val="22"/>
+          <w:lang w:val="en-US"/>
+        </w:rPr>
+        <w:t>All the values greater than 150 are only found in its right sub tree. So next greater value of 150 should</w:t>
+      </w:r>
+      <w:r>
+        <w:rPr>
+          <w:rFonts w:ascii="Times New Roman" w:hAnsi="Times New Roman" w:cs="Times New Roman"/>
+          <w:sz w:val="22"/>
+          <w:szCs w:val="22"/>
+          <w:lang w:val="en-US"/>
+        </w:rPr>
+        <w:t xml:space="preserve"> be the minimum value of its right sub tre</w:t>
+      </w:r>
+      <w:r>
+        <w:rPr>
+          <w:rFonts w:ascii="Times New Roman" w:hAnsi="Times New Roman" w:cs="Times New Roman"/>
+          <w:sz w:val="22"/>
+          <w:szCs w:val="22"/>
+          <w:lang w:val="en-US"/>
+        </w:rPr>
+        <w:t>e. Minimum value of any BST can be found at left most leaf node. In this case 160 is the left most leaf node. If we make it to replace 150 BST</w:t>
+      </w:r>
+      <w:r>
+        <w:rPr>
+          <w:rFonts w:ascii="Times New Roman" w:hAnsi="Times New Roman" w:cs="Times New Roman"/>
+          <w:sz w:val="22"/>
+          <w:szCs w:val="22"/>
+          <w:lang w:val="en-US"/>
+        </w:rPr>
+        <w:t xml:space="preserve"> </w:t>
+      </w:r>
+      <w:r>
+        <w:rPr>
+          <w:rFonts w:ascii="Times New Roman" w:hAnsi="Times New Roman" w:cs="Times New Roman"/>
+          <w:sz w:val="22"/>
+          <w:szCs w:val="22"/>
+          <w:lang w:val="en-US"/>
+        </w:rPr>
+        <w:lastRenderedPageBreak/>
+        <w:t xml:space="preserve">conditions are not disturbed. But what about the nodes attached to it. Here there is only one node, 170, attached to on its right. So, we can make 170 get attached to parent of 160 i.e175. </w:t>
+      </w:r>
+    </w:p>
+    <w:p>
+      <w:pPr>
+        <w:rPr>
+          <w:rFonts w:ascii="Times New Roman" w:hAnsi="Times New Roman" w:cs="Times New Roman"/>
+          <w:sz w:val="22"/>
+          <w:szCs w:val="22"/>
+          <w:lang w:val="en-US"/>
+        </w:rPr>
+      </w:pPr>
+    </w:p>
+    <w:p>
+      <w:pPr>
+        <w:rPr>
+          <w:rFonts w:ascii="Times New Roman" w:hAnsi="Times New Roman" w:cs="Times New Roman"/>
+          <w:sz w:val="22"/>
+          <w:szCs w:val="22"/>
+          <w:lang w:val="en-US"/>
+        </w:rPr>
+      </w:pPr>
+    </w:p>
+    <w:p>
+      <w:pPr>
+        <w:rPr>
+          <w:rFonts w:ascii="Times New Roman" w:hAnsi="Times New Roman" w:cs="Times New Roman"/>
+          <w:sz w:val="22"/>
+          <w:szCs w:val="22"/>
+          <w:lang w:val="en-US"/>
+        </w:rPr>
+      </w:pPr>
+      <w:r>
+        <w:rPr>
+          <w:rFonts w:ascii="Times New Roman" w:hAnsi="Times New Roman" w:cs="Times New Roman"/>
+          <w:sz w:val="22"/>
+          <w:szCs w:val="22"/>
+          <w:lang w:val="en-US"/>
+        </w:rPr>
+        <w:drawing>
+          <wp:inline distT="0" distB="0" distL="0" distR="0" wp14:anchorId="58B82034" wp14:editId="7E9F4A4C">
+            <wp:extent cx="4094018" cy="2302999"/>
+            <wp:effectExtent l="0" t="0" r="0" b="0"/>
+            <wp:docPr id="32" name="Picture 32"/>
+            <wp:cNvGraphicFramePr>
+              <a:graphicFrameLocks xmlns:a="http://schemas.openxmlformats.org/drawingml/2006/main" noChangeAspect="1"/>
+            </wp:cNvGraphicFramePr>
+            <a:graphic xmlns:a="http://schemas.openxmlformats.org/drawingml/2006/main">
+              <a:graphicData uri="http://schemas.openxmlformats.org/drawingml/2006/picture">
+                <pic:pic xmlns:pic="http://schemas.openxmlformats.org/drawingml/2006/picture">
+                  <pic:nvPicPr>
+                    <pic:cNvPr id="1" name=""/>
+                    <pic:cNvPicPr/>
+                  </pic:nvPicPr>
+                  <pic:blipFill>
+                    <a:blip r:embed="rId18"/>
+                    <a:stretch>
+                      <a:fillRect/>
+                    </a:stretch>
+                  </pic:blipFill>
+                  <pic:spPr>
+                    <a:xfrm>
+                      <a:off x="0" y="0"/>
+                      <a:ext cx="4105689" cy="2309564"/>
+                    </a:xfrm>
+                    <a:prstGeom prst="rect">
+                      <a:avLst/>
+                    </a:prstGeom>
+                  </pic:spPr>
+                </pic:pic>
+              </a:graphicData>
+            </a:graphic>
+          </wp:inline>
+        </w:drawing>
+      </w:r>
+    </w:p>
+    <w:p>
+      <w:pPr>
+        <w:rPr>
+          <w:rFonts w:ascii="Times New Roman" w:hAnsi="Times New Roman" w:cs="Times New Roman"/>
+          <w:sz w:val="22"/>
+          <w:szCs w:val="22"/>
+          <w:lang w:val="en-US"/>
+        </w:rPr>
+      </w:pPr>
+      <w:r>
+        <w:rPr>
+          <w:rFonts w:ascii="Times New Roman" w:hAnsi="Times New Roman" w:cs="Times New Roman"/>
+          <w:sz w:val="22"/>
+          <w:szCs w:val="22"/>
+          <w:lang w:val="en-US"/>
+        </w:rPr>
+        <w:t>Is there any possibility of node of minimum value having left child?</w:t>
+      </w:r>
+    </w:p>
+    <w:p>
+      <w:pPr>
+        <w:rPr>
+          <w:rFonts w:ascii="Times New Roman" w:hAnsi="Times New Roman" w:cs="Times New Roman"/>
+          <w:sz w:val="22"/>
+          <w:szCs w:val="22"/>
+          <w:lang w:val="en-US"/>
+        </w:rPr>
+      </w:pPr>
+      <w:r>
+        <w:rPr>
+          <w:rFonts w:ascii="Times New Roman" w:hAnsi="Times New Roman" w:cs="Times New Roman"/>
+          <w:sz w:val="22"/>
+          <w:szCs w:val="22"/>
+          <w:lang w:val="en-US"/>
+        </w:rPr>
+        <w:t>No if at all there is any that will be the minimum.</w:t>
+      </w:r>
+    </w:p>
+    <w:p>
+      <w:pPr>
+        <w:rPr>
+          <w:rFonts w:ascii="Times New Roman" w:hAnsi="Times New Roman" w:cs="Times New Roman"/>
+          <w:sz w:val="22"/>
+          <w:szCs w:val="22"/>
+          <w:lang w:val="en-US"/>
+        </w:rPr>
+      </w:pPr>
+    </w:p>
+    <w:p>
+      <w:pPr>
+        <w:rPr>
+          <w:rFonts w:ascii="Times New Roman" w:hAnsi="Times New Roman" w:cs="Times New Roman"/>
+          <w:sz w:val="22"/>
+          <w:szCs w:val="22"/>
+          <w:lang w:val="en-US"/>
+        </w:rPr>
+      </w:pPr>
+    </w:p>
+    <w:p>
+      <w:pPr>
+        <w:rPr>
+          <w:rFonts w:ascii="Times New Roman" w:hAnsi="Times New Roman" w:cs="Times New Roman"/>
+          <w:sz w:val="22"/>
+          <w:szCs w:val="22"/>
+          <w:lang w:val="en-US"/>
+        </w:rPr>
+      </w:pPr>
+    </w:p>
+    <w:p>
+      <w:pPr>
+        <w:rPr>
+          <w:rFonts w:ascii="Times New Roman" w:hAnsi="Times New Roman" w:cs="Times New Roman"/>
+          <w:sz w:val="22"/>
+          <w:szCs w:val="22"/>
+          <w:lang w:val="en-US"/>
+        </w:rPr>
+      </w:pPr>
+    </w:p>
+    <w:p>
+      <w:pPr>
+        <w:rPr>
+          <w:rFonts w:ascii="Times New Roman" w:hAnsi="Times New Roman" w:cs="Times New Roman"/>
+          <w:sz w:val="22"/>
+          <w:szCs w:val="22"/>
+          <w:lang w:val="en-US"/>
+        </w:rPr>
+      </w:pPr>
+    </w:p>
+    <w:p>
+      <w:pPr>
+        <w:rPr>
+          <w:rFonts w:ascii="Times New Roman" w:hAnsi="Times New Roman" w:cs="Times New Roman"/>
+          <w:sz w:val="22"/>
+          <w:szCs w:val="22"/>
+          <w:lang w:val="en-US"/>
+        </w:rPr>
+      </w:pPr>
+    </w:p>
+    <w:p>
+      <w:pPr>
+        <w:rPr>
+          <w:rFonts w:ascii="Times New Roman" w:hAnsi="Times New Roman" w:cs="Times New Roman"/>
+          <w:sz w:val="22"/>
+          <w:szCs w:val="22"/>
+          <w:lang w:val="en-US"/>
+        </w:rPr>
+      </w:pPr>
+    </w:p>
+    <w:p>
+      <w:pPr>
+        <w:rPr>
+          <w:rFonts w:ascii="Times New Roman" w:hAnsi="Times New Roman" w:cs="Times New Roman"/>
+          <w:sz w:val="22"/>
+          <w:szCs w:val="22"/>
+          <w:lang w:val="en-US"/>
+        </w:rPr>
+      </w:pPr>
+    </w:p>
+    <w:p>
+      <w:pPr>
+        <w:rPr>
+          <w:rFonts w:ascii="Times New Roman" w:hAnsi="Times New Roman" w:cs="Times New Roman"/>
+          <w:sz w:val="22"/>
+          <w:szCs w:val="22"/>
+          <w:lang w:val="en-US"/>
+        </w:rPr>
+      </w:pPr>
+    </w:p>
+    <w:p>
+      <w:pPr>
+        <w:rPr>
+          <w:rFonts w:ascii="Times New Roman" w:hAnsi="Times New Roman" w:cs="Times New Roman"/>
+          <w:sz w:val="22"/>
+          <w:szCs w:val="22"/>
+          <w:lang w:val="en-US"/>
+        </w:rPr>
+      </w:pPr>
+    </w:p>
+    <w:p>
+      <w:pPr>
+        <w:rPr>
+          <w:rFonts w:ascii="Times New Roman" w:hAnsi="Times New Roman" w:cs="Times New Roman"/>
+          <w:sz w:val="22"/>
+          <w:szCs w:val="22"/>
+          <w:lang w:val="en-US"/>
+        </w:rPr>
+      </w:pPr>
+    </w:p>
+    <w:p>
+      <w:pPr>
+        <w:rPr>
+          <w:rFonts w:ascii="Times New Roman" w:hAnsi="Times New Roman" w:cs="Times New Roman"/>
+          <w:sz w:val="22"/>
+          <w:szCs w:val="22"/>
+          <w:lang w:val="en-US"/>
+        </w:rPr>
+      </w:pPr>
+    </w:p>
+    <w:p>
+      <w:pPr>
+        <w:rPr>
+          <w:rFonts w:ascii="Times New Roman" w:hAnsi="Times New Roman" w:cs="Times New Roman"/>
+          <w:sz w:val="22"/>
+          <w:szCs w:val="22"/>
+          <w:lang w:val="en-US"/>
+        </w:rPr>
+      </w:pPr>
+    </w:p>
+    <w:p>
+      <w:pPr>
+        <w:rPr>
+          <w:rFonts w:ascii="Times New Roman" w:hAnsi="Times New Roman" w:cs="Times New Roman"/>
+          <w:sz w:val="22"/>
+          <w:szCs w:val="22"/>
+          <w:lang w:val="en-US"/>
+        </w:rPr>
+      </w:pPr>
+    </w:p>
+    <w:p>
+      <w:pPr>
+        <w:rPr>
+          <w:rFonts w:ascii="Times New Roman" w:hAnsi="Times New Roman" w:cs="Times New Roman"/>
+          <w:sz w:val="22"/>
+          <w:szCs w:val="22"/>
+          <w:lang w:val="en-US"/>
+        </w:rPr>
+      </w:pPr>
+    </w:p>
+    <w:p>
+      <w:pPr>
+        <w:rPr>
+          <w:rFonts w:ascii="Times New Roman" w:hAnsi="Times New Roman" w:cs="Times New Roman"/>
+          <w:sz w:val="22"/>
+          <w:szCs w:val="22"/>
+          <w:lang w:val="en-US"/>
+        </w:rPr>
+      </w:pPr>
+    </w:p>
+    <w:p>
+      <w:pPr>
+        <w:rPr>
+          <w:rFonts w:ascii="Times New Roman" w:hAnsi="Times New Roman" w:cs="Times New Roman"/>
+          <w:sz w:val="22"/>
+          <w:szCs w:val="22"/>
+          <w:lang w:val="en-US"/>
+        </w:rPr>
+      </w:pPr>
+    </w:p>
+    <w:p>
+      <w:pPr>
+        <w:rPr>
+          <w:rFonts w:ascii="Times New Roman" w:hAnsi="Times New Roman" w:cs="Times New Roman"/>
+          <w:sz w:val="22"/>
+          <w:szCs w:val="22"/>
+          <w:lang w:val="en-US"/>
+        </w:rPr>
+      </w:pPr>
+    </w:p>
+    <w:p>
+      <w:pPr>
+        <w:rPr>
+          <w:rFonts w:ascii="Times New Roman" w:hAnsi="Times New Roman" w:cs="Times New Roman"/>
+          <w:sz w:val="22"/>
+          <w:szCs w:val="22"/>
+          <w:lang w:val="en-US"/>
+        </w:rPr>
+      </w:pPr>
+    </w:p>
+    <w:p>
+      <w:pPr>
+        <w:rPr>
+          <w:rFonts w:ascii="Times New Roman" w:hAnsi="Times New Roman" w:cs="Times New Roman"/>
+          <w:sz w:val="22"/>
+          <w:szCs w:val="22"/>
+          <w:lang w:val="en-US"/>
+        </w:rPr>
+      </w:pPr>
+    </w:p>
+    <w:p>
+      <w:pPr>
+        <w:rPr>
+          <w:rFonts w:ascii="Times New Roman" w:hAnsi="Times New Roman" w:cs="Times New Roman"/>
+          <w:sz w:val="22"/>
+          <w:szCs w:val="22"/>
+          <w:lang w:val="en-US"/>
+        </w:rPr>
+      </w:pPr>
+    </w:p>
+    <w:p>
+      <w:pPr>
+        <w:rPr>
+          <w:rFonts w:ascii="Times New Roman" w:hAnsi="Times New Roman" w:cs="Times New Roman"/>
+          <w:sz w:val="22"/>
+          <w:szCs w:val="22"/>
+          <w:lang w:val="en-US"/>
+        </w:rPr>
+      </w:pPr>
+    </w:p>
+    <w:p>
+      <w:pPr>
+        <w:rPr>
+          <w:rFonts w:ascii="Times New Roman" w:hAnsi="Times New Roman" w:cs="Times New Roman"/>
+          <w:sz w:val="22"/>
+          <w:szCs w:val="22"/>
+          <w:lang w:val="en-US"/>
+        </w:rPr>
+      </w:pPr>
+    </w:p>
+    <w:p>
+      <w:pPr>
+        <w:rPr>
+          <w:rFonts w:ascii="Times New Roman" w:hAnsi="Times New Roman" w:cs="Times New Roman"/>
+          <w:sz w:val="22"/>
+          <w:szCs w:val="22"/>
+          <w:lang w:val="en-US"/>
+        </w:rPr>
+      </w:pPr>
+    </w:p>
+    <w:p>
+      <w:pPr>
+        <w:rPr>
+          <w:rFonts w:ascii="Times New Roman" w:hAnsi="Times New Roman" w:cs="Times New Roman"/>
+          <w:sz w:val="22"/>
+          <w:szCs w:val="22"/>
+          <w:lang w:val="en-US"/>
+        </w:rPr>
+      </w:pPr>
+    </w:p>
+    <w:p>
+      <w:pPr>
+        <w:rPr>
+          <w:rFonts w:ascii="Times New Roman" w:hAnsi="Times New Roman" w:cs="Times New Roman"/>
+          <w:sz w:val="22"/>
+          <w:szCs w:val="22"/>
+          <w:lang w:val="en-US"/>
+        </w:rPr>
+      </w:pPr>
+    </w:p>
+    <w:p>
+      <w:pPr>
+        <w:rPr>
+          <w:rFonts w:ascii="Times New Roman" w:hAnsi="Times New Roman" w:cs="Times New Roman"/>
+          <w:sz w:val="22"/>
+          <w:szCs w:val="22"/>
+          <w:lang w:val="en-US"/>
+        </w:rPr>
+      </w:pPr>
+    </w:p>
+    <w:p>
+      <w:pPr>
+        <w:rPr>
+          <w:rFonts w:ascii="Times New Roman" w:hAnsi="Times New Roman" w:cs="Times New Roman"/>
+          <w:sz w:val="22"/>
+          <w:szCs w:val="22"/>
+          <w:lang w:val="en-US"/>
+        </w:rPr>
+      </w:pPr>
+    </w:p>
+    <w:p>
+      <w:pPr>
+        <w:rPr>
+          <w:rFonts w:ascii="Times New Roman" w:hAnsi="Times New Roman" w:cs="Times New Roman"/>
+          <w:sz w:val="22"/>
+          <w:szCs w:val="22"/>
+          <w:lang w:val="en-US"/>
+        </w:rPr>
+      </w:pPr>
+    </w:p>
+    <w:p>
+      <w:pPr>
+        <w:rPr>
+          <w:rFonts w:ascii="Times New Roman" w:hAnsi="Times New Roman" w:cs="Times New Roman"/>
+          <w:sz w:val="22"/>
+          <w:szCs w:val="22"/>
+          <w:lang w:val="en-US"/>
+        </w:rPr>
+      </w:pPr>
+    </w:p>
+    <w:p>
+      <w:pPr>
+        <w:rPr>
+          <w:rFonts w:ascii="Times New Roman" w:hAnsi="Times New Roman" w:cs="Times New Roman"/>
+          <w:sz w:val="22"/>
+          <w:szCs w:val="22"/>
+          <w:lang w:val="en-US"/>
+        </w:rPr>
+      </w:pPr>
+    </w:p>
+    <w:p>
+      <w:pPr>
+        <w:rPr>
+          <w:rFonts w:ascii="Times New Roman" w:hAnsi="Times New Roman" w:cs="Times New Roman"/>
+          <w:sz w:val="22"/>
+          <w:szCs w:val="22"/>
+          <w:lang w:val="en-US"/>
+        </w:rPr>
+      </w:pPr>
+    </w:p>
+    <w:p>
+      <w:pPr>
+        <w:rPr>
+          <w:rFonts w:ascii="Times New Roman" w:hAnsi="Times New Roman" w:cs="Times New Roman"/>
+          <w:sz w:val="22"/>
+          <w:szCs w:val="22"/>
+          <w:lang w:val="en-US"/>
+        </w:rPr>
+      </w:pPr>
+    </w:p>
+    <w:p>
+      <w:pPr>
+        <w:rPr>
+          <w:rFonts w:ascii="Times New Roman" w:hAnsi="Times New Roman" w:cs="Times New Roman"/>
+          <w:sz w:val="22"/>
+          <w:szCs w:val="22"/>
+          <w:lang w:val="en-US"/>
+        </w:rPr>
+      </w:pPr>
+    </w:p>
+    <w:p>
+      <w:pPr>
+        <w:rPr>
+          <w:rFonts w:ascii="Times New Roman" w:hAnsi="Times New Roman" w:cs="Times New Roman"/>
+          <w:sz w:val="22"/>
+          <w:szCs w:val="22"/>
+          <w:lang w:val="en-US"/>
+        </w:rPr>
+      </w:pPr>
+      <w:r>
+        <w:rPr>
+          <w:rFonts w:ascii="Times New Roman" w:hAnsi="Times New Roman" w:cs="Times New Roman"/>
+          <w:sz w:val="22"/>
+          <w:szCs w:val="22"/>
+          <w:lang w:val="en-US"/>
+        </w:rPr>
+        <w:lastRenderedPageBreak/>
+        <w:t>Self-Balancing BST:</w:t>
+      </w:r>
+    </w:p>
+    <w:p>
+      <w:pPr>
+        <w:rPr>
+          <w:rFonts w:ascii="Times New Roman" w:hAnsi="Times New Roman" w:cs="Times New Roman"/>
+          <w:sz w:val="22"/>
+          <w:szCs w:val="22"/>
+          <w:lang w:val="en-US"/>
+        </w:rPr>
+      </w:pPr>
+    </w:p>
+    <w:p>
+      <w:pPr>
+        <w:rPr>
+          <w:rFonts w:ascii="Times New Roman" w:hAnsi="Times New Roman" w:cs="Times New Roman"/>
+          <w:sz w:val="22"/>
+          <w:szCs w:val="22"/>
+          <w:lang w:val="en-US"/>
+        </w:rPr>
+      </w:pPr>
+      <w:r>
+        <w:rPr>
+          <w:rFonts w:ascii="Times New Roman" w:hAnsi="Times New Roman" w:cs="Times New Roman"/>
+          <w:sz w:val="22"/>
+          <w:szCs w:val="22"/>
+          <w:lang w:val="en-US"/>
+        </w:rPr>
+        <w:t>Problem with normal BST is there is always a possibility that growth happening in only one direction as shown below.</w:t>
+      </w:r>
+    </w:p>
+    <w:p>
+      <w:pPr>
+        <w:rPr>
+          <w:rFonts w:ascii="Times New Roman" w:hAnsi="Times New Roman" w:cs="Times New Roman"/>
+          <w:sz w:val="22"/>
+          <w:szCs w:val="22"/>
+          <w:lang w:val="en-US"/>
+        </w:rPr>
+      </w:pPr>
+      <w:r>
+        <w:rPr>
+          <w:rFonts w:ascii="Times New Roman" w:hAnsi="Times New Roman" w:cs="Times New Roman"/>
+          <w:sz w:val="22"/>
+          <w:szCs w:val="22"/>
+          <w:lang w:val="en-US"/>
+        </w:rPr>
+        <w:t xml:space="preserve">                      </w:t>
+      </w:r>
+      <w:r>
+        <w:rPr>
+          <w:rFonts w:ascii="Times New Roman" w:hAnsi="Times New Roman" w:cs="Times New Roman"/>
+          <w:sz w:val="22"/>
+          <w:szCs w:val="22"/>
+          <w:lang w:val="en-US"/>
+        </w:rPr>
+        <w:drawing>
+          <wp:inline distT="0" distB="0" distL="0" distR="0" wp14:anchorId="6ED78A32" wp14:editId="52C6B5B9">
+            <wp:extent cx="4689764" cy="2638122"/>
+            <wp:effectExtent l="0" t="0" r="0" b="3810"/>
+            <wp:docPr id="33" name="Picture 33"/>
+            <wp:cNvGraphicFramePr>
+              <a:graphicFrameLocks xmlns:a="http://schemas.openxmlformats.org/drawingml/2006/main" noChangeAspect="1"/>
+            </wp:cNvGraphicFramePr>
+            <a:graphic xmlns:a="http://schemas.openxmlformats.org/drawingml/2006/main">
+              <a:graphicData uri="http://schemas.openxmlformats.org/drawingml/2006/picture">
+                <pic:pic xmlns:pic="http://schemas.openxmlformats.org/drawingml/2006/picture">
+                  <pic:nvPicPr>
+                    <pic:cNvPr id="1" name=""/>
+                    <pic:cNvPicPr/>
+                  </pic:nvPicPr>
+                  <pic:blipFill>
+                    <a:blip r:embed="rId19"/>
+                    <a:stretch>
+                      <a:fillRect/>
+                    </a:stretch>
+                  </pic:blipFill>
+                  <pic:spPr>
+                    <a:xfrm>
+                      <a:off x="0" y="0"/>
+                      <a:ext cx="4698438" cy="2643002"/>
+                    </a:xfrm>
+                    <a:prstGeom prst="rect">
+                      <a:avLst/>
+                    </a:prstGeom>
+                  </pic:spPr>
+                </pic:pic>
+              </a:graphicData>
+            </a:graphic>
+          </wp:inline>
+        </w:drawing>
+      </w:r>
+    </w:p>
+    <w:p>
+      <w:pPr>
+        <w:rPr>
+          <w:rFonts w:ascii="Times New Roman" w:hAnsi="Times New Roman" w:cs="Times New Roman"/>
+          <w:sz w:val="22"/>
+          <w:szCs w:val="22"/>
+          <w:lang w:val="en-US"/>
+        </w:rPr>
+      </w:pPr>
+      <w:r>
+        <w:rPr>
+          <w:rFonts w:ascii="Times New Roman" w:hAnsi="Times New Roman" w:cs="Times New Roman"/>
+          <w:sz w:val="22"/>
+          <w:szCs w:val="22"/>
+          <w:lang w:val="en-US"/>
+        </w:rPr>
+        <w:t xml:space="preserve">It is satisfying the BST condition but its right sub-tree is bigger compared to left. To find 300 one has to make five comparisons &gt; log(n=8). So, it should be balanced such that </w:t>
+      </w:r>
+      <w:r>
+        <w:rPr>
+          <w:rFonts w:ascii="Times New Roman" w:hAnsi="Times New Roman" w:cs="Times New Roman"/>
+          <w:sz w:val="22"/>
+          <w:szCs w:val="22"/>
+          <w:lang w:val="en-US"/>
+        </w:rPr>
+        <w:t>both left and right sub-tree are of same height. Such BSTs are called self-balancing BSTs. One variety of self-balancing binary search trees are AVL trees.</w:t>
+      </w:r>
+    </w:p>
+    <w:p>
+      <w:pPr>
+        <w:rPr>
+          <w:rFonts w:ascii="Times New Roman" w:hAnsi="Times New Roman" w:cs="Times New Roman"/>
+          <w:sz w:val="22"/>
+          <w:szCs w:val="22"/>
+          <w:lang w:val="en-US"/>
+        </w:rPr>
+      </w:pPr>
+    </w:p>
+    <w:p>
+      <w:pPr>
+        <w:rPr>
+          <w:rFonts w:ascii="Times New Roman" w:hAnsi="Times New Roman" w:cs="Times New Roman"/>
+          <w:sz w:val="22"/>
+          <w:szCs w:val="22"/>
+          <w:lang w:val="en-US"/>
+        </w:rPr>
+      </w:pPr>
+    </w:p>
+    <w:p>
+      <w:pPr>
+        <w:rPr>
+          <w:rFonts w:ascii="Times New Roman" w:hAnsi="Times New Roman" w:cs="Times New Roman"/>
+          <w:b/>
+          <w:bCs/>
+          <w:sz w:val="22"/>
+          <w:szCs w:val="22"/>
+          <w:lang w:val="en-US"/>
+        </w:rPr>
+      </w:pPr>
+      <w:r>
+        <w:rPr>
+          <w:rFonts w:ascii="Times New Roman" w:hAnsi="Times New Roman" w:cs="Times New Roman"/>
+          <w:b/>
+          <w:bCs/>
+          <w:sz w:val="22"/>
+          <w:szCs w:val="22"/>
+          <w:lang w:val="en-US"/>
+        </w:rPr>
+        <w:t xml:space="preserve">AVL </w:t>
+      </w:r>
+      <w:r>
+        <w:rPr>
+          <w:rFonts w:ascii="Times New Roman" w:hAnsi="Times New Roman" w:cs="Times New Roman"/>
+          <w:b/>
+          <w:bCs/>
+          <w:sz w:val="22"/>
+          <w:szCs w:val="22"/>
+          <w:lang w:val="en-US"/>
+        </w:rPr>
+        <w:t>Trees:</w:t>
+      </w:r>
+    </w:p>
+    <w:p>
+      <w:pPr>
+        <w:rPr>
+          <w:rFonts w:ascii="Times New Roman" w:hAnsi="Times New Roman" w:cs="Times New Roman"/>
+          <w:sz w:val="22"/>
+          <w:szCs w:val="22"/>
+          <w:lang w:val="en-US"/>
+        </w:rPr>
+      </w:pPr>
+    </w:p>
+    <w:p>
+      <w:pPr>
+        <w:pStyle w:val="ListParagraph"/>
+        <w:numPr>
+          <w:ilvl w:val="0"/>
+          <w:numId w:val="11"/>
+        </w:numPr>
+        <w:rPr>
+          <w:rFonts w:ascii="Times New Roman" w:hAnsi="Times New Roman" w:cs="Times New Roman"/>
+          <w:sz w:val="22"/>
+          <w:szCs w:val="22"/>
+          <w:lang w:val="en-US"/>
+        </w:rPr>
+      </w:pPr>
+      <w:r>
+        <w:rPr>
+          <w:rFonts w:ascii="Times New Roman" w:hAnsi="Times New Roman" w:cs="Times New Roman"/>
+          <w:sz w:val="22"/>
+          <w:szCs w:val="22"/>
+          <w:lang w:val="en-US"/>
+        </w:rPr>
+        <w:t>It’s a BST</w:t>
+      </w:r>
+    </w:p>
+    <w:p>
+      <w:pPr>
+        <w:pStyle w:val="ListParagraph"/>
+        <w:numPr>
+          <w:ilvl w:val="0"/>
+          <w:numId w:val="11"/>
+        </w:numPr>
+        <w:rPr>
+          <w:rFonts w:ascii="Times New Roman" w:hAnsi="Times New Roman" w:cs="Times New Roman"/>
+          <w:sz w:val="22"/>
+          <w:szCs w:val="22"/>
+          <w:lang w:val="en-US"/>
+        </w:rPr>
+      </w:pPr>
+      <w:r>
+        <w:rPr>
+          <w:rFonts w:ascii="Times New Roman" w:hAnsi="Times New Roman" w:cs="Times New Roman"/>
+          <w:sz w:val="22"/>
+          <w:szCs w:val="22"/>
+          <w:lang w:val="en-US"/>
+        </w:rPr>
+        <w:t xml:space="preserve">Height of left subtree – Height of right subtree </w:t>
+      </w:r>
+      <w:r>
+        <w:rPr>
+          <w:rFonts w:ascii="Cambria Math" w:eastAsia="Times New Roman" w:hAnsi="Cambria Math" w:cs="Cambria Math"/>
+          <w:color w:val="222222"/>
+          <w:shd w:val="clear" w:color="auto" w:fill="FFFFFF"/>
+          <w:lang w:val="en-IN" w:eastAsia="en-GB"/>
+        </w:rPr>
+        <w:t>∈</w:t>
+      </w:r>
+      <w:r>
+        <w:rPr>
+          <w:rFonts w:ascii="Cambria Math" w:eastAsia="Times New Roman" w:hAnsi="Cambria Math" w:cs="Cambria Math"/>
+          <w:color w:val="222222"/>
+          <w:shd w:val="clear" w:color="auto" w:fill="FFFFFF"/>
+          <w:lang w:val="en-IN" w:eastAsia="en-GB"/>
+        </w:rPr>
+        <w:t xml:space="preserve"> {-1,0,1}</w:t>
+      </w:r>
+    </w:p>
+    <w:p>
+      <w:pPr>
+        <w:ind w:left="360"/>
+        <w:rPr>
+          <w:rFonts w:ascii="Times New Roman" w:hAnsi="Times New Roman" w:cs="Times New Roman"/>
+          <w:sz w:val="22"/>
+          <w:szCs w:val="22"/>
+          <w:lang w:val="en-US"/>
+        </w:rPr>
+      </w:pPr>
+    </w:p>
+    <w:p>
+      <w:pPr>
+        <w:ind w:left="360"/>
+        <w:rPr>
+          <w:rFonts w:ascii="Times New Roman" w:hAnsi="Times New Roman" w:cs="Times New Roman"/>
+          <w:sz w:val="22"/>
+          <w:szCs w:val="22"/>
+          <w:lang w:val="en-US"/>
+        </w:rPr>
+      </w:pPr>
+    </w:p>
+    <w:p>
+      <w:pPr>
+        <w:ind w:left="360"/>
+        <w:rPr>
+          <w:rFonts w:ascii="Times New Roman" w:hAnsi="Times New Roman" w:cs="Times New Roman"/>
+          <w:sz w:val="22"/>
+          <w:szCs w:val="22"/>
+          <w:lang w:val="en-US"/>
+        </w:rPr>
+      </w:pPr>
+      <w:r>
+        <w:rPr>
+          <w:rFonts w:ascii="Times New Roman" w:hAnsi="Times New Roman" w:cs="Times New Roman"/>
+          <w:sz w:val="22"/>
+          <w:szCs w:val="22"/>
+          <w:lang w:val="en-US"/>
+        </w:rPr>
+        <w:t>Adding and deleting operation are same as BST. But every time we need to rebalance the tree such that the second condition is meat.</w:t>
       </w:r>
       <w:bookmarkStart w:id="0" w:name="_GoBack"/>
       <w:bookmarkEnd w:id="0"/>
     </w:p>
     <w:p>
       <w:pPr>
-        <w:rPr>
-          <w:rFonts w:ascii="Times New Roman" w:hAnsi="Times New Roman" w:cs="Times New Roman"/>
-          <w:sz w:val="22"/>
-          <w:szCs w:val="22"/>
-          <w:lang w:val="en-US"/>
-        </w:rPr>
-      </w:pPr>
-    </w:p>
-    <w:p>
-      <w:pPr>
-        <w:rPr>
-          <w:rFonts w:ascii="Times New Roman" w:hAnsi="Times New Roman" w:cs="Times New Roman"/>
-          <w:sz w:val="22"/>
-          <w:szCs w:val="22"/>
-          <w:lang w:val="en-US"/>
-        </w:rPr>
-      </w:pPr>
-    </w:p>
-    <w:p>
-      <w:pPr>
-        <w:rPr>
-          <w:rFonts w:ascii="Times New Roman" w:hAnsi="Times New Roman" w:cs="Times New Roman"/>
-          <w:sz w:val="22"/>
-          <w:szCs w:val="22"/>
-          <w:lang w:val="en-US"/>
-        </w:rPr>
-      </w:pPr>
-    </w:p>
-    <w:p>
-      <w:pPr>
-        <w:rPr>
-          <w:rFonts w:ascii="Times New Roman" w:hAnsi="Times New Roman" w:cs="Times New Roman"/>
-          <w:sz w:val="22"/>
-          <w:szCs w:val="22"/>
-          <w:lang w:val="en-US"/>
-        </w:rPr>
-      </w:pPr>
-    </w:p>
-    <w:p>
-      <w:pPr>
+        <w:ind w:left="360"/>
+        <w:rPr>
+          <w:rFonts w:ascii="Times New Roman" w:hAnsi="Times New Roman" w:cs="Times New Roman"/>
+          <w:sz w:val="22"/>
+          <w:szCs w:val="22"/>
+          <w:lang w:val="en-US"/>
+        </w:rPr>
+      </w:pPr>
+    </w:p>
+    <w:p>
+      <w:pPr>
+        <w:ind w:left="360"/>
+        <w:rPr>
+          <w:rFonts w:ascii="Times New Roman" w:hAnsi="Times New Roman" w:cs="Times New Roman"/>
+          <w:sz w:val="22"/>
+          <w:szCs w:val="22"/>
+          <w:lang w:val="en-US"/>
+        </w:rPr>
+      </w:pPr>
+    </w:p>
+    <w:p>
+      <w:pPr>
+        <w:ind w:left="360"/>
+        <w:rPr>
+          <w:rFonts w:ascii="Times New Roman" w:hAnsi="Times New Roman" w:cs="Times New Roman"/>
+          <w:sz w:val="22"/>
+          <w:szCs w:val="22"/>
+          <w:lang w:val="en-US"/>
+        </w:rPr>
+      </w:pPr>
+    </w:p>
+    <w:p>
+      <w:pPr>
+        <w:ind w:left="360"/>
+        <w:rPr>
+          <w:rFonts w:ascii="Times New Roman" w:hAnsi="Times New Roman" w:cs="Times New Roman"/>
+          <w:sz w:val="22"/>
+          <w:szCs w:val="22"/>
+          <w:lang w:val="en-US"/>
+        </w:rPr>
+      </w:pPr>
+    </w:p>
+    <w:p>
+      <w:pPr>
+        <w:ind w:left="360"/>
+        <w:rPr>
+          <w:rFonts w:ascii="Times New Roman" w:hAnsi="Times New Roman" w:cs="Times New Roman"/>
+          <w:sz w:val="22"/>
+          <w:szCs w:val="22"/>
+          <w:lang w:val="en-US"/>
+        </w:rPr>
+      </w:pPr>
+    </w:p>
+    <w:p>
+      <w:pPr>
+        <w:ind w:left="360"/>
         <w:rPr>
           <w:rFonts w:ascii="Times New Roman" w:hAnsi="Times New Roman" w:cs="Times New Roman"/>
           <w:sz w:val="22"/>
@@ -2953,6 +5022,184 @@
 <file path=word/numbering.xml><?xml version="1.0" encoding="utf-8"?>
 <w:numbering xmlns:wpc="http://schemas.microsoft.com/office/word/2010/wordprocessingCanvas" xmlns:cx="http://schemas.microsoft.com/office/drawing/2014/chartex" xmlns:cx1="http://schemas.microsoft.com/office/drawing/2015/9/8/chartex" xmlns:cx2="http://schemas.microsoft.com/office/drawing/2015/10/21/chartex" xmlns:cx3="http://schemas.microsoft.com/office/drawing/2016/5/9/chartex" xmlns:cx4="http://schemas.microsoft.com/office/drawing/2016/5/10/chartex" xmlns:cx5="http://schemas.microsoft.com/office/drawing/2016/5/11/chartex" xmlns:cx6="http://schemas.microsoft.com/office/drawing/2016/5/12/chartex" xmlns:cx7="http://schemas.microsoft.com/office/drawing/2016/5/13/chartex" xmlns:cx8="http://schemas.microsoft.com/office/drawing/2016/5/14/chartex" xmlns:mc="http://schemas.openxmlformats.org/markup-compatibility/2006" xmlns:aink="http://schemas.microsoft.com/office/drawing/2016/ink" xmlns:am3d="http://schemas.microsoft.com/office/drawing/2017/model3d" xmlns:o="urn:schemas-microsoft-com:office:office" xmlns:r="http://schemas.openxmlformats.org/officeDocument/2006/relationships" xmlns:m="http://schemas.openxmlformats.org/officeDocument/2006/math" xmlns:v="urn:schemas-microsoft-com:vml" xmlns:wp14="http://schemas.microsoft.com/office/word/2010/wordprocessingDrawing" xmlns:wp="http://schemas.openxmlformats.org/drawingml/2006/wordprocessingDrawing" xmlns:w10="urn:schemas-microsoft-com:office:word" xmlns:w="http://schemas.openxmlformats.org/wordprocessingml/2006/main" xmlns:w14="http://schemas.microsoft.com/office/word/2010/wordml" xmlns:w15="http://schemas.microsoft.com/office/word/2012/wordml" xmlns:w16cid="http://schemas.microsoft.com/office/word/2016/wordml/cid" xmlns:w16se="http://schemas.microsoft.com/office/word/2015/wordml/symex" xmlns:wpg="http://schemas.microsoft.com/office/word/2010/wordprocessingGroup" xmlns:wpi="http://schemas.microsoft.com/office/word/2010/wordprocessingInk" xmlns:wne="http://schemas.microsoft.com/office/word/2006/wordml" xmlns:wps="http://schemas.microsoft.com/office/word/2010/wordprocessingShape" mc:Ignorable="w14 w15 w16se w16cid wp14">
   <w:abstractNum w:abstractNumId="0" w15:restartNumberingAfterBreak="0">
+    <w:nsid w:val="09792AAC"/>
+    <w:multiLevelType w:val="hybridMultilevel"/>
+    <w:tmpl w:val="6494028A"/>
+    <w:lvl w:ilvl="0" w:tplc="0809000F">
+      <w:start w:val="1"/>
+      <w:numFmt w:val="decimal"/>
+      <w:lvlText w:val="%1."/>
+      <w:lvlJc w:val="left"/>
+      <w:pPr>
+        <w:ind w:left="720" w:hanging="360"/>
+      </w:pPr>
+      <w:rPr>
+        <w:rFonts w:hint="default"/>
+      </w:rPr>
+    </w:lvl>
+    <w:lvl w:ilvl="1" w:tplc="08090019" w:tentative="1">
+      <w:start w:val="1"/>
+      <w:numFmt w:val="lowerLetter"/>
+      <w:lvlText w:val="%2."/>
+      <w:lvlJc w:val="left"/>
+      <w:pPr>
+        <w:ind w:left="1440" w:hanging="360"/>
+      </w:pPr>
+    </w:lvl>
+    <w:lvl w:ilvl="2" w:tplc="0809001B" w:tentative="1">
+      <w:start w:val="1"/>
+      <w:numFmt w:val="lowerRoman"/>
+      <w:lvlText w:val="%3."/>
+      <w:lvlJc w:val="right"/>
+      <w:pPr>
+        <w:ind w:left="2160" w:hanging="180"/>
+      </w:pPr>
+    </w:lvl>
+    <w:lvl w:ilvl="3" w:tplc="0809000F" w:tentative="1">
+      <w:start w:val="1"/>
+      <w:numFmt w:val="decimal"/>
+      <w:lvlText w:val="%4."/>
+      <w:lvlJc w:val="left"/>
+      <w:pPr>
+        <w:ind w:left="2880" w:hanging="360"/>
+      </w:pPr>
+    </w:lvl>
+    <w:lvl w:ilvl="4" w:tplc="08090019" w:tentative="1">
+      <w:start w:val="1"/>
+      <w:numFmt w:val="lowerLetter"/>
+      <w:lvlText w:val="%5."/>
+      <w:lvlJc w:val="left"/>
+      <w:pPr>
+        <w:ind w:left="3600" w:hanging="360"/>
+      </w:pPr>
+    </w:lvl>
+    <w:lvl w:ilvl="5" w:tplc="0809001B" w:tentative="1">
+      <w:start w:val="1"/>
+      <w:numFmt w:val="lowerRoman"/>
+      <w:lvlText w:val="%6."/>
+      <w:lvlJc w:val="right"/>
+      <w:pPr>
+        <w:ind w:left="4320" w:hanging="180"/>
+      </w:pPr>
+    </w:lvl>
+    <w:lvl w:ilvl="6" w:tplc="0809000F" w:tentative="1">
+      <w:start w:val="1"/>
+      <w:numFmt w:val="decimal"/>
+      <w:lvlText w:val="%7."/>
+      <w:lvlJc w:val="left"/>
+      <w:pPr>
+        <w:ind w:left="5040" w:hanging="360"/>
+      </w:pPr>
+    </w:lvl>
+    <w:lvl w:ilvl="7" w:tplc="08090019" w:tentative="1">
+      <w:start w:val="1"/>
+      <w:numFmt w:val="lowerLetter"/>
+      <w:lvlText w:val="%8."/>
+      <w:lvlJc w:val="left"/>
+      <w:pPr>
+        <w:ind w:left="5760" w:hanging="360"/>
+      </w:pPr>
+    </w:lvl>
+    <w:lvl w:ilvl="8" w:tplc="0809001B" w:tentative="1">
+      <w:start w:val="1"/>
+      <w:numFmt w:val="lowerRoman"/>
+      <w:lvlText w:val="%9."/>
+      <w:lvlJc w:val="right"/>
+      <w:pPr>
+        <w:ind w:left="6480" w:hanging="180"/>
+      </w:pPr>
+    </w:lvl>
+  </w:abstractNum>
+  <w:abstractNum w:abstractNumId="1" w15:restartNumberingAfterBreak="0">
+    <w:nsid w:val="18A941AE"/>
+    <w:multiLevelType w:val="hybridMultilevel"/>
+    <w:tmpl w:val="015A1286"/>
+    <w:lvl w:ilvl="0" w:tplc="0809000F">
+      <w:start w:val="1"/>
+      <w:numFmt w:val="decimal"/>
+      <w:lvlText w:val="%1."/>
+      <w:lvlJc w:val="left"/>
+      <w:pPr>
+        <w:ind w:left="720" w:hanging="360"/>
+      </w:pPr>
+      <w:rPr>
+        <w:rFonts w:hint="default"/>
+      </w:rPr>
+    </w:lvl>
+    <w:lvl w:ilvl="1" w:tplc="08090019" w:tentative="1">
+      <w:start w:val="1"/>
+      <w:numFmt w:val="lowerLetter"/>
+      <w:lvlText w:val="%2."/>
+      <w:lvlJc w:val="left"/>
+      <w:pPr>
+        <w:ind w:left="1440" w:hanging="360"/>
+      </w:pPr>
+    </w:lvl>
+    <w:lvl w:ilvl="2" w:tplc="0809001B" w:tentative="1">
+      <w:start w:val="1"/>
+      <w:numFmt w:val="lowerRoman"/>
+      <w:lvlText w:val="%3."/>
+      <w:lvlJc w:val="right"/>
+      <w:pPr>
+        <w:ind w:left="2160" w:hanging="180"/>
+      </w:pPr>
+    </w:lvl>
+    <w:lvl w:ilvl="3" w:tplc="0809000F" w:tentative="1">
+      <w:start w:val="1"/>
+      <w:numFmt w:val="decimal"/>
+      <w:lvlText w:val="%4."/>
+      <w:lvlJc w:val="left"/>
+      <w:pPr>
+        <w:ind w:left="2880" w:hanging="360"/>
+      </w:pPr>
+    </w:lvl>
+    <w:lvl w:ilvl="4" w:tplc="08090019" w:tentative="1">
+      <w:start w:val="1"/>
+      <w:numFmt w:val="lowerLetter"/>
+      <w:lvlText w:val="%5."/>
+      <w:lvlJc w:val="left"/>
+      <w:pPr>
+        <w:ind w:left="3600" w:hanging="360"/>
+      </w:pPr>
+    </w:lvl>
+    <w:lvl w:ilvl="5" w:tplc="0809001B" w:tentative="1">
+      <w:start w:val="1"/>
+      <w:numFmt w:val="lowerRoman"/>
+      <w:lvlText w:val="%6."/>
+      <w:lvlJc w:val="right"/>
+      <w:pPr>
+        <w:ind w:left="4320" w:hanging="180"/>
+      </w:pPr>
+    </w:lvl>
+    <w:lvl w:ilvl="6" w:tplc="0809000F" w:tentative="1">
+      <w:start w:val="1"/>
+      <w:numFmt w:val="decimal"/>
+      <w:lvlText w:val="%7."/>
+      <w:lvlJc w:val="left"/>
+      <w:pPr>
+        <w:ind w:left="5040" w:hanging="360"/>
+      </w:pPr>
+    </w:lvl>
+    <w:lvl w:ilvl="7" w:tplc="08090019" w:tentative="1">
+      <w:start w:val="1"/>
+      <w:numFmt w:val="lowerLetter"/>
+      <w:lvlText w:val="%8."/>
+      <w:lvlJc w:val="left"/>
+      <w:pPr>
+        <w:ind w:left="5760" w:hanging="360"/>
+      </w:pPr>
+    </w:lvl>
+    <w:lvl w:ilvl="8" w:tplc="0809001B" w:tentative="1">
+      <w:start w:val="1"/>
+      <w:numFmt w:val="lowerRoman"/>
+      <w:lvlText w:val="%9."/>
+      <w:lvlJc w:val="right"/>
+      <w:pPr>
+        <w:ind w:left="6480" w:hanging="180"/>
+      </w:pPr>
+    </w:lvl>
+  </w:abstractNum>
+  <w:abstractNum w:abstractNumId="2" w15:restartNumberingAfterBreak="0">
     <w:nsid w:val="208700A8"/>
     <w:multiLevelType w:val="hybridMultilevel"/>
     <w:tmpl w:val="384C1890"/>
@@ -3041,7 +5288,185 @@
       </w:pPr>
     </w:lvl>
   </w:abstractNum>
-  <w:abstractNum w:abstractNumId="1" w15:restartNumberingAfterBreak="0">
+  <w:abstractNum w:abstractNumId="3" w15:restartNumberingAfterBreak="0">
+    <w:nsid w:val="3BCC4580"/>
+    <w:multiLevelType w:val="hybridMultilevel"/>
+    <w:tmpl w:val="50AC5AE8"/>
+    <w:lvl w:ilvl="0" w:tplc="8B1C5182">
+      <w:start w:val="1"/>
+      <w:numFmt w:val="decimal"/>
+      <w:lvlText w:val="%1."/>
+      <w:lvlJc w:val="left"/>
+      <w:pPr>
+        <w:ind w:left="1080" w:hanging="360"/>
+      </w:pPr>
+      <w:rPr>
+        <w:rFonts w:hint="default"/>
+      </w:rPr>
+    </w:lvl>
+    <w:lvl w:ilvl="1" w:tplc="08090019" w:tentative="1">
+      <w:start w:val="1"/>
+      <w:numFmt w:val="lowerLetter"/>
+      <w:lvlText w:val="%2."/>
+      <w:lvlJc w:val="left"/>
+      <w:pPr>
+        <w:ind w:left="1800" w:hanging="360"/>
+      </w:pPr>
+    </w:lvl>
+    <w:lvl w:ilvl="2" w:tplc="0809001B" w:tentative="1">
+      <w:start w:val="1"/>
+      <w:numFmt w:val="lowerRoman"/>
+      <w:lvlText w:val="%3."/>
+      <w:lvlJc w:val="right"/>
+      <w:pPr>
+        <w:ind w:left="2520" w:hanging="180"/>
+      </w:pPr>
+    </w:lvl>
+    <w:lvl w:ilvl="3" w:tplc="0809000F" w:tentative="1">
+      <w:start w:val="1"/>
+      <w:numFmt w:val="decimal"/>
+      <w:lvlText w:val="%4."/>
+      <w:lvlJc w:val="left"/>
+      <w:pPr>
+        <w:ind w:left="3240" w:hanging="360"/>
+      </w:pPr>
+    </w:lvl>
+    <w:lvl w:ilvl="4" w:tplc="08090019" w:tentative="1">
+      <w:start w:val="1"/>
+      <w:numFmt w:val="lowerLetter"/>
+      <w:lvlText w:val="%5."/>
+      <w:lvlJc w:val="left"/>
+      <w:pPr>
+        <w:ind w:left="3960" w:hanging="360"/>
+      </w:pPr>
+    </w:lvl>
+    <w:lvl w:ilvl="5" w:tplc="0809001B" w:tentative="1">
+      <w:start w:val="1"/>
+      <w:numFmt w:val="lowerRoman"/>
+      <w:lvlText w:val="%6."/>
+      <w:lvlJc w:val="right"/>
+      <w:pPr>
+        <w:ind w:left="4680" w:hanging="180"/>
+      </w:pPr>
+    </w:lvl>
+    <w:lvl w:ilvl="6" w:tplc="0809000F" w:tentative="1">
+      <w:start w:val="1"/>
+      <w:numFmt w:val="decimal"/>
+      <w:lvlText w:val="%7."/>
+      <w:lvlJc w:val="left"/>
+      <w:pPr>
+        <w:ind w:left="5400" w:hanging="360"/>
+      </w:pPr>
+    </w:lvl>
+    <w:lvl w:ilvl="7" w:tplc="08090019" w:tentative="1">
+      <w:start w:val="1"/>
+      <w:numFmt w:val="lowerLetter"/>
+      <w:lvlText w:val="%8."/>
+      <w:lvlJc w:val="left"/>
+      <w:pPr>
+        <w:ind w:left="6120" w:hanging="360"/>
+      </w:pPr>
+    </w:lvl>
+    <w:lvl w:ilvl="8" w:tplc="0809001B" w:tentative="1">
+      <w:start w:val="1"/>
+      <w:numFmt w:val="lowerRoman"/>
+      <w:lvlText w:val="%9."/>
+      <w:lvlJc w:val="right"/>
+      <w:pPr>
+        <w:ind w:left="6840" w:hanging="180"/>
+      </w:pPr>
+    </w:lvl>
+  </w:abstractNum>
+  <w:abstractNum w:abstractNumId="4" w15:restartNumberingAfterBreak="0">
+    <w:nsid w:val="3F70621F"/>
+    <w:multiLevelType w:val="hybridMultilevel"/>
+    <w:tmpl w:val="3DC87948"/>
+    <w:lvl w:ilvl="0" w:tplc="0809000F">
+      <w:start w:val="1"/>
+      <w:numFmt w:val="decimal"/>
+      <w:lvlText w:val="%1."/>
+      <w:lvlJc w:val="left"/>
+      <w:pPr>
+        <w:ind w:left="720" w:hanging="360"/>
+      </w:pPr>
+      <w:rPr>
+        <w:rFonts w:hint="default"/>
+      </w:rPr>
+    </w:lvl>
+    <w:lvl w:ilvl="1" w:tplc="08090019" w:tentative="1">
+      <w:start w:val="1"/>
+      <w:numFmt w:val="lowerLetter"/>
+      <w:lvlText w:val="%2."/>
+      <w:lvlJc w:val="left"/>
+      <w:pPr>
+        <w:ind w:left="1440" w:hanging="360"/>
+      </w:pPr>
+    </w:lvl>
+    <w:lvl w:ilvl="2" w:tplc="0809001B" w:tentative="1">
+      <w:start w:val="1"/>
+      <w:numFmt w:val="lowerRoman"/>
+      <w:lvlText w:val="%3."/>
+      <w:lvlJc w:val="right"/>
+      <w:pPr>
+        <w:ind w:left="2160" w:hanging="180"/>
+      </w:pPr>
+    </w:lvl>
+    <w:lvl w:ilvl="3" w:tplc="0809000F" w:tentative="1">
+      <w:start w:val="1"/>
+      <w:numFmt w:val="decimal"/>
+      <w:lvlText w:val="%4."/>
+      <w:lvlJc w:val="left"/>
+      <w:pPr>
+        <w:ind w:left="2880" w:hanging="360"/>
+      </w:pPr>
+    </w:lvl>
+    <w:lvl w:ilvl="4" w:tplc="08090019" w:tentative="1">
+      <w:start w:val="1"/>
+      <w:numFmt w:val="lowerLetter"/>
+      <w:lvlText w:val="%5."/>
+      <w:lvlJc w:val="left"/>
+      <w:pPr>
+        <w:ind w:left="3600" w:hanging="360"/>
+      </w:pPr>
+    </w:lvl>
+    <w:lvl w:ilvl="5" w:tplc="0809001B" w:tentative="1">
+      <w:start w:val="1"/>
+      <w:numFmt w:val="lowerRoman"/>
+      <w:lvlText w:val="%6."/>
+      <w:lvlJc w:val="right"/>
+      <w:pPr>
+        <w:ind w:left="4320" w:hanging="180"/>
+      </w:pPr>
+    </w:lvl>
+    <w:lvl w:ilvl="6" w:tplc="0809000F" w:tentative="1">
+      <w:start w:val="1"/>
+      <w:numFmt w:val="decimal"/>
+      <w:lvlText w:val="%7."/>
+      <w:lvlJc w:val="left"/>
+      <w:pPr>
+        <w:ind w:left="5040" w:hanging="360"/>
+      </w:pPr>
+    </w:lvl>
+    <w:lvl w:ilvl="7" w:tplc="08090019" w:tentative="1">
+      <w:start w:val="1"/>
+      <w:numFmt w:val="lowerLetter"/>
+      <w:lvlText w:val="%8."/>
+      <w:lvlJc w:val="left"/>
+      <w:pPr>
+        <w:ind w:left="5760" w:hanging="360"/>
+      </w:pPr>
+    </w:lvl>
+    <w:lvl w:ilvl="8" w:tplc="0809001B" w:tentative="1">
+      <w:start w:val="1"/>
+      <w:numFmt w:val="lowerRoman"/>
+      <w:lvlText w:val="%9."/>
+      <w:lvlJc w:val="right"/>
+      <w:pPr>
+        <w:ind w:left="6480" w:hanging="180"/>
+      </w:pPr>
+    </w:lvl>
+  </w:abstractNum>
+  <w:abstractNum w:abstractNumId="5" w15:restartNumberingAfterBreak="0">
     <w:nsid w:val="3F9E45D4"/>
     <w:multiLevelType w:val="hybridMultilevel"/>
     <w:tmpl w:val="11DA5CA6"/>
@@ -3130,7 +5555,209 @@
       </w:pPr>
     </w:lvl>
   </w:abstractNum>
-  <w:abstractNum w:abstractNumId="2" w15:restartNumberingAfterBreak="0">
+  <w:abstractNum w:abstractNumId="6" w15:restartNumberingAfterBreak="0">
+    <w:nsid w:val="44DE3B13"/>
+    <w:multiLevelType w:val="hybridMultilevel"/>
+    <w:tmpl w:val="3A425912"/>
+    <w:lvl w:ilvl="0" w:tplc="0809000F">
+      <w:start w:val="1"/>
+      <w:numFmt w:val="decimal"/>
+      <w:lvlText w:val="%1."/>
+      <w:lvlJc w:val="left"/>
+      <w:pPr>
+        <w:ind w:left="720" w:hanging="360"/>
+      </w:pPr>
+      <w:rPr>
+        <w:rFonts w:hint="default"/>
+      </w:rPr>
+    </w:lvl>
+    <w:lvl w:ilvl="1" w:tplc="08090019" w:tentative="1">
+      <w:start w:val="1"/>
+      <w:numFmt w:val="lowerLetter"/>
+      <w:lvlText w:val="%2."/>
+      <w:lvlJc w:val="left"/>
+      <w:pPr>
+        <w:ind w:left="1440" w:hanging="360"/>
+      </w:pPr>
+    </w:lvl>
+    <w:lvl w:ilvl="2" w:tplc="0809001B" w:tentative="1">
+      <w:start w:val="1"/>
+      <w:numFmt w:val="lowerRoman"/>
+      <w:lvlText w:val="%3."/>
+      <w:lvlJc w:val="right"/>
+      <w:pPr>
+        <w:ind w:left="2160" w:hanging="180"/>
+      </w:pPr>
+    </w:lvl>
+    <w:lvl w:ilvl="3" w:tplc="0809000F" w:tentative="1">
+      <w:start w:val="1"/>
+      <w:numFmt w:val="decimal"/>
+      <w:lvlText w:val="%4."/>
+      <w:lvlJc w:val="left"/>
+      <w:pPr>
+        <w:ind w:left="2880" w:hanging="360"/>
+      </w:pPr>
+    </w:lvl>
+    <w:lvl w:ilvl="4" w:tplc="08090019" w:tentative="1">
+      <w:start w:val="1"/>
+      <w:numFmt w:val="lowerLetter"/>
+      <w:lvlText w:val="%5."/>
+      <w:lvlJc w:val="left"/>
+      <w:pPr>
+        <w:ind w:left="3600" w:hanging="360"/>
+      </w:pPr>
+    </w:lvl>
+    <w:lvl w:ilvl="5" w:tplc="0809001B" w:tentative="1">
+      <w:start w:val="1"/>
+      <w:numFmt w:val="lowerRoman"/>
+      <w:lvlText w:val="%6."/>
+      <w:lvlJc w:val="right"/>
+      <w:pPr>
+        <w:ind w:left="4320" w:hanging="180"/>
+      </w:pPr>
+    </w:lvl>
+    <w:lvl w:ilvl="6" w:tplc="0809000F" w:tentative="1">
+      <w:start w:val="1"/>
+      <w:numFmt w:val="decimal"/>
+      <w:lvlText w:val="%7."/>
+      <w:lvlJc w:val="left"/>
+      <w:pPr>
+        <w:ind w:left="5040" w:hanging="360"/>
+      </w:pPr>
+    </w:lvl>
+    <w:lvl w:ilvl="7" w:tplc="08090019" w:tentative="1">
+      <w:start w:val="1"/>
+      <w:numFmt w:val="lowerLetter"/>
+      <w:lvlText w:val="%8."/>
+      <w:lvlJc w:val="left"/>
+      <w:pPr>
+        <w:ind w:left="5760" w:hanging="360"/>
+      </w:pPr>
+    </w:lvl>
+    <w:lvl w:ilvl="8" w:tplc="0809001B" w:tentative="1">
+      <w:start w:val="1"/>
+      <w:numFmt w:val="lowerRoman"/>
+      <w:lvlText w:val="%9."/>
+      <w:lvlJc w:val="right"/>
+      <w:pPr>
+        <w:ind w:left="6480" w:hanging="180"/>
+      </w:pPr>
+    </w:lvl>
+  </w:abstractNum>
+  <w:abstractNum w:abstractNumId="7" w15:restartNumberingAfterBreak="0">
+    <w:nsid w:val="60A73671"/>
+    <w:multiLevelType w:val="hybridMultilevel"/>
+    <w:tmpl w:val="E378FBD6"/>
+    <w:lvl w:ilvl="0" w:tplc="7674BA4E">
+      <w:start w:val="1"/>
+      <w:numFmt w:val="bullet"/>
+      <w:lvlText w:val="-"/>
+      <w:lvlJc w:val="left"/>
+      <w:pPr>
+        <w:ind w:left="580" w:hanging="360"/>
+      </w:pPr>
+      <w:rPr>
+        <w:rFonts w:ascii="Times New Roman" w:eastAsiaTheme="minorHAnsi" w:hAnsi="Times New Roman" w:cs="Times New Roman" w:hint="default"/>
+      </w:rPr>
+    </w:lvl>
+    <w:lvl w:ilvl="1" w:tplc="08090003" w:tentative="1">
+      <w:start w:val="1"/>
+      <w:numFmt w:val="bullet"/>
+      <w:lvlText w:val="o"/>
+      <w:lvlJc w:val="left"/>
+      <w:pPr>
+        <w:ind w:left="1300" w:hanging="360"/>
+      </w:pPr>
+      <w:rPr>
+        <w:rFonts w:ascii="Courier New" w:hAnsi="Courier New" w:cs="Courier New" w:hint="default"/>
+      </w:rPr>
+    </w:lvl>
+    <w:lvl w:ilvl="2" w:tplc="08090005" w:tentative="1">
+      <w:start w:val="1"/>
+      <w:numFmt w:val="bullet"/>
+      <w:lvlText w:val=""/>
+      <w:lvlJc w:val="left"/>
+      <w:pPr>
+        <w:ind w:left="2020" w:hanging="360"/>
+      </w:pPr>
+      <w:rPr>
+        <w:rFonts w:ascii="Wingdings" w:hAnsi="Wingdings" w:hint="default"/>
+      </w:rPr>
+    </w:lvl>
+    <w:lvl w:ilvl="3" w:tplc="08090001" w:tentative="1">
+      <w:start w:val="1"/>
+      <w:numFmt w:val="bullet"/>
+      <w:lvlText w:val=""/>
+      <w:lvlJc w:val="left"/>
+      <w:pPr>
+        <w:ind w:left="2740" w:hanging="360"/>
+      </w:pPr>
+      <w:rPr>
+        <w:rFonts w:ascii="Symbol" w:hAnsi="Symbol" w:hint="default"/>
+      </w:rPr>
+    </w:lvl>
+    <w:lvl w:ilvl="4" w:tplc="08090003" w:tentative="1">
+      <w:start w:val="1"/>
+      <w:numFmt w:val="bullet"/>
+      <w:lvlText w:val="o"/>
+      <w:lvlJc w:val="left"/>
+      <w:pPr>
+        <w:ind w:left="3460" w:hanging="360"/>
+      </w:pPr>
+      <w:rPr>
+        <w:rFonts w:ascii="Courier New" w:hAnsi="Courier New" w:cs="Courier New" w:hint="default"/>
+      </w:rPr>
+    </w:lvl>
+    <w:lvl w:ilvl="5" w:tplc="08090005" w:tentative="1">
+      <w:start w:val="1"/>
+      <w:numFmt w:val="bullet"/>
+      <w:lvlText w:val=""/>
+      <w:lvlJc w:val="left"/>
+      <w:pPr>
+        <w:ind w:left="4180" w:hanging="360"/>
+      </w:pPr>
+      <w:rPr>
+        <w:rFonts w:ascii="Wingdings" w:hAnsi="Wingdings" w:hint="default"/>
+      </w:rPr>
+    </w:lvl>
+    <w:lvl w:ilvl="6" w:tplc="08090001" w:tentative="1">
+      <w:start w:val="1"/>
+      <w:numFmt w:val="bullet"/>
+      <w:lvlText w:val=""/>
+      <w:lvlJc w:val="left"/>
+      <w:pPr>
+        <w:ind w:left="4900" w:hanging="360"/>
+      </w:pPr>
+      <w:rPr>
+        <w:rFonts w:ascii="Symbol" w:hAnsi="Symbol" w:hint="default"/>
+      </w:rPr>
+    </w:lvl>
+    <w:lvl w:ilvl="7" w:tplc="08090003" w:tentative="1">
+      <w:start w:val="1"/>
+      <w:numFmt w:val="bullet"/>
+      <w:lvlText w:val="o"/>
+      <w:lvlJc w:val="left"/>
+      <w:pPr>
+        <w:ind w:left="5620" w:hanging="360"/>
+      </w:pPr>
+      <w:rPr>
+        <w:rFonts w:ascii="Courier New" w:hAnsi="Courier New" w:cs="Courier New" w:hint="default"/>
+      </w:rPr>
+    </w:lvl>
+    <w:lvl w:ilvl="8" w:tplc="08090005" w:tentative="1">
+      <w:start w:val="1"/>
+      <w:numFmt w:val="bullet"/>
+      <w:lvlText w:val=""/>
+      <w:lvlJc w:val="left"/>
+      <w:pPr>
+        <w:ind w:left="6340" w:hanging="360"/>
+      </w:pPr>
+      <w:rPr>
+        <w:rFonts w:ascii="Wingdings" w:hAnsi="Wingdings" w:hint="default"/>
+      </w:rPr>
+    </w:lvl>
+  </w:abstractNum>
+  <w:abstractNum w:abstractNumId="8" w15:restartNumberingAfterBreak="0">
     <w:nsid w:val="7B194977"/>
     <w:multiLevelType w:val="hybridMultilevel"/>
     <w:tmpl w:val="C70CA09E"/>
@@ -3219,7 +5846,7 @@
       </w:pPr>
     </w:lvl>
   </w:abstractNum>
-  <w:abstractNum w:abstractNumId="3" w15:restartNumberingAfterBreak="0">
+  <w:abstractNum w:abstractNumId="9" w15:restartNumberingAfterBreak="0">
     <w:nsid w:val="7BEF5A10"/>
     <w:multiLevelType w:val="hybridMultilevel"/>
     <w:tmpl w:val="C70CA09E"/>
@@ -3308,7 +5935,7 @@
       </w:pPr>
     </w:lvl>
   </w:abstractNum>
-  <w:abstractNum w:abstractNumId="4" w15:restartNumberingAfterBreak="0">
+  <w:abstractNum w:abstractNumId="10" w15:restartNumberingAfterBreak="0">
     <w:nsid w:val="7DC544DD"/>
     <w:multiLevelType w:val="hybridMultilevel"/>
     <w:tmpl w:val="26F03A42"/>
@@ -3398,19 +6025,37 @@
     </w:lvl>
   </w:abstractNum>
   <w:num w:numId="1">
+    <w:abstractNumId w:val="8"/>
+  </w:num>
+  <w:num w:numId="2">
+    <w:abstractNumId w:val="9"/>
+  </w:num>
+  <w:num w:numId="3">
+    <w:abstractNumId w:val="10"/>
+  </w:num>
+  <w:num w:numId="4">
+    <w:abstractNumId w:val="5"/>
+  </w:num>
+  <w:num w:numId="5">
     <w:abstractNumId w:val="2"/>
   </w:num>
-  <w:num w:numId="2">
+  <w:num w:numId="6">
+    <w:abstractNumId w:val="6"/>
+  </w:num>
+  <w:num w:numId="7">
     <w:abstractNumId w:val="3"/>
   </w:num>
-  <w:num w:numId="3">
+  <w:num w:numId="8">
+    <w:abstractNumId w:val="7"/>
+  </w:num>
+  <w:num w:numId="9">
     <w:abstractNumId w:val="4"/>
   </w:num>
-  <w:num w:numId="4">
+  <w:num w:numId="10">
+    <w:abstractNumId w:val="0"/>
+  </w:num>
+  <w:num w:numId="11">
     <w:abstractNumId w:val="1"/>
-  </w:num>
-  <w:num w:numId="5">
-    <w:abstractNumId w:val="0"/>
   </w:num>
 </w:numbering>
 </file>

</xml_diff>